<commit_message>
doc update - selenium ide
</commit_message>
<xml_diff>
--- a/documentation/Kristo_Zsolt_Disszertacio.docx
+++ b/documentation/Kristo_Zsolt_Disszertacio.docx
@@ -181,7 +181,11 @@
         <w:t>Selenium</w:t>
       </w:r>
     </w:p>
-    <w:p>
+    <w:p/>
+    <w:p>
+      <w:pPr>
+        <w:pStyle w:val="Cmsor4"/>
+      </w:pPr>
       <w:r>
         <w:t xml:space="preserve">Mi a Selenium? </w:t>
       </w:r>
@@ -207,6 +211,7 @@
           <w:id w:val="243457295"/>
           <w:citation/>
         </w:sdtPr>
+        <w:sdtEndPr/>
         <w:sdtContent>
           <w:r>
             <w:fldChar w:fldCharType="begin"/>
@@ -237,14 +242,11 @@
     </w:p>
     <w:p>
       <w:r>
+        <w:lastRenderedPageBreak/>
         <w:t xml:space="preserve">Nagyon gyakran emlegetik a Seleniumot és a WebDrivert egymás mellett. Aki most találkozik először a kifejezésekkel, bizonyára összezavarodhat, hogy mi a különbség a kettő között. </w:t>
       </w:r>
       <w:r>
-        <w:t xml:space="preserve">Régen a Selenium </w:t>
-      </w:r>
-      <w:r>
-        <w:lastRenderedPageBreak/>
-        <w:t xml:space="preserve">és a WebDriver két különálló </w:t>
+        <w:t xml:space="preserve">Régen a Selenium és a WebDriver két különálló </w:t>
       </w:r>
       <w:r>
         <w:t>projekt</w:t>
@@ -260,6 +262,7 @@
           <w:id w:val="214163722"/>
           <w:citation/>
         </w:sdtPr>
+        <w:sdtEndPr/>
         <w:sdtContent>
           <w:r>
             <w:fldChar w:fldCharType="begin"/>
@@ -295,6 +298,7 @@
           <w:id w:val="-990018545"/>
           <w:citation/>
         </w:sdtPr>
+        <w:sdtEndPr/>
         <w:sdtContent>
           <w:r>
             <w:fldChar w:fldCharType="begin"/>
@@ -319,6 +323,9 @@
     </w:p>
     <w:p/>
     <w:p>
+      <w:pPr>
+        <w:pStyle w:val="Cmsor4"/>
+      </w:pPr>
       <w:r>
         <w:t>Miért Selenium?</w:t>
       </w:r>
@@ -350,8 +357,6 @@
       <w:r>
         <w:t xml:space="preserve">A WebDriver miatt képes a végfelhasználó tevékenységét imitálni a böngészővel, mint például billentyű leütések, drag-and-drop, vissza gomb </w:t>
       </w:r>
-      <w:bookmarkStart w:id="0" w:name="_GoBack"/>
-      <w:bookmarkEnd w:id="0"/>
     </w:p>
     <w:p>
       <w:r>
@@ -365,6 +370,7 @@
           <w:id w:val="-1587841344"/>
           <w:citation/>
         </w:sdtPr>
+        <w:sdtEndPr/>
         <w:sdtContent>
           <w:r>
             <w:fldChar w:fldCharType="begin"/>
@@ -492,6 +498,7 @@
           <w:id w:val="-568201056"/>
           <w:citation/>
         </w:sdtPr>
+        <w:sdtEndPr/>
         <w:sdtContent>
           <w:r>
             <w:fldChar w:fldCharType="begin"/>
@@ -531,13 +538,164 @@
     <w:p/>
     <w:p>
       <w:pPr>
+        <w:pStyle w:val="Cmsor4"/>
+        <w:rPr>
+          <w:lang w:val="en-GB"/>
+        </w:rPr>
+      </w:pPr>
+      <w:r>
+        <w:t>Selenium IDE</w:t>
+      </w:r>
+    </w:p>
+    <w:p>
+      <w:pPr>
         <w:tabs>
           <w:tab w:val="center" w:pos="4513"/>
         </w:tabs>
       </w:pPr>
       <w:r>
-        <w:t>Selenium IDE</w:t>
-      </w:r>
+        <w:rPr>
+          <w:lang w:val="en-GB"/>
+        </w:rPr>
+        <w:t>A Selenium IDE nem m</w:t>
+      </w:r>
+      <w:r>
+        <w:t xml:space="preserve">ás, mint egy egyszerű </w:t>
+      </w:r>
+      <w:r>
+        <w:t>bővítmény</w:t>
+      </w:r>
+      <w:r>
+        <w:t xml:space="preserve"> a </w:t>
+      </w:r>
+      <w:r>
+        <w:t>böngésző</w:t>
+      </w:r>
+      <w:r>
+        <w:t>höz</w:t>
+      </w:r>
+      <w:r>
+        <w:t xml:space="preserve">. </w:t>
+      </w:r>
+      <w:r>
+        <w:t>Célja, hogy programozási tudás nélkül is automatizálhassunk. Használni is egyszerű, mindössze hozzá kell adnunk a Selenium IDE kiterjesztést és az ikonjára kattintva előugrik a kezelőfelülete</w:t>
+      </w:r>
+      <w:r>
+        <w:t xml:space="preserve">, amit a lenti </w:t>
+      </w:r>
+      <w:r>
+        <w:t>„</w:t>
+      </w:r>
+      <w:r>
+        <w:fldChar w:fldCharType="begin"/>
+      </w:r>
+      <w:r>
+        <w:instrText xml:space="preserve"> REF _Ref9455024 \h </w:instrText>
+      </w:r>
+      <w:r>
+        <w:fldChar w:fldCharType="separate"/>
+      </w:r>
+      <w:r>
+        <w:t xml:space="preserve">Ábra </w:t>
+      </w:r>
+      <w:r>
+        <w:rPr>
+          <w:noProof/>
+        </w:rPr>
+        <w:t>2</w:t>
+      </w:r>
+      <w:r>
+        <w:t xml:space="preserve"> - Selenium IDE </w:t>
+      </w:r>
+      <w:r>
+        <w:lastRenderedPageBreak/>
+        <w:t>kezdőlap</w:t>
+      </w:r>
+      <w:r>
+        <w:fldChar w:fldCharType="end"/>
+      </w:r>
+      <w:r>
+        <w:t xml:space="preserve">” </w:t>
+      </w:r>
+      <w:r>
+        <w:t>szemléltet</w:t>
+      </w:r>
+      <w:r>
+        <w:t xml:space="preserve">. </w:t>
+      </w:r>
+      <w:r>
+        <w:rPr>
+          <w:noProof/>
+          <w:lang w:val="en-GB" w:eastAsia="en-GB"/>
+        </w:rPr>
+        <w:drawing>
+          <wp:inline distT="0" distB="0" distL="0" distR="0" wp14:anchorId="61272F01" wp14:editId="37432795">
+            <wp:extent cx="5731510" cy="4398010"/>
+            <wp:effectExtent l="0" t="0" r="2540" b="2540"/>
+            <wp:docPr id="3" name="Kép 3"/>
+            <wp:cNvGraphicFramePr>
+              <a:graphicFrameLocks xmlns:a="http://schemas.openxmlformats.org/drawingml/2006/main" noChangeAspect="1"/>
+            </wp:cNvGraphicFramePr>
+            <a:graphic xmlns:a="http://schemas.openxmlformats.org/drawingml/2006/main">
+              <a:graphicData uri="http://schemas.openxmlformats.org/drawingml/2006/picture">
+                <pic:pic xmlns:pic="http://schemas.openxmlformats.org/drawingml/2006/picture">
+                  <pic:nvPicPr>
+                    <pic:cNvPr id="1" name=""/>
+                    <pic:cNvPicPr/>
+                  </pic:nvPicPr>
+                  <pic:blipFill>
+                    <a:blip r:embed="rId8"/>
+                    <a:stretch>
+                      <a:fillRect/>
+                    </a:stretch>
+                  </pic:blipFill>
+                  <pic:spPr>
+                    <a:xfrm>
+                      <a:off x="0" y="0"/>
+                      <a:ext cx="5731510" cy="4398010"/>
+                    </a:xfrm>
+                    <a:prstGeom prst="rect">
+                      <a:avLst/>
+                    </a:prstGeom>
+                  </pic:spPr>
+                </pic:pic>
+              </a:graphicData>
+            </a:graphic>
+          </wp:inline>
+        </w:drawing>
+      </w:r>
+    </w:p>
+    <w:p>
+      <w:pPr>
+        <w:pStyle w:val="Kpalrs"/>
+        <w:jc w:val="center"/>
+      </w:pPr>
+      <w:bookmarkStart w:id="0" w:name="_Ref9455024"/>
+      <w:r>
+        <w:t xml:space="preserve">Ábra </w:t>
+      </w:r>
+      <w:r>
+        <w:fldChar w:fldCharType="begin"/>
+      </w:r>
+      <w:r>
+        <w:instrText xml:space="preserve"> SEQ Ábra \* ARABIC </w:instrText>
+      </w:r>
+      <w:r>
+        <w:fldChar w:fldCharType="separate"/>
+      </w:r>
+      <w:r>
+        <w:rPr>
+          <w:noProof/>
+        </w:rPr>
+        <w:t>2</w:t>
+      </w:r>
+      <w:r>
+        <w:fldChar w:fldCharType="end"/>
+      </w:r>
+      <w:r>
+        <w:t xml:space="preserve"> - Selenium IDE kezdőlap</w:t>
+      </w:r>
+      <w:bookmarkEnd w:id="0"/>
     </w:p>
     <w:p>
       <w:pPr>
@@ -546,17 +704,58 @@
         </w:tabs>
       </w:pPr>
       <w:r>
-        <w:t>Selenium WebDriver</w:t>
-      </w:r>
-    </w:p>
-    <w:p>
-      <w:r>
-        <w:t>Selenium Grid</w:t>
-      </w:r>
-    </w:p>
-    <w:p>
-      <w:r>
-        <w:t>Selenium Remote Control</w:t>
+        <w:t>Létre hozhatunk projekteket és kezdhetjük az automatizált tesztjeink készítését. Azért nem kell hozzá programozói ismeret, mert amiután</w:t>
+      </w:r>
+      <w:r>
+        <w:t xml:space="preserve"> beállítottuk a projektet, a Selenium IDE-vel fel tudjuk venni és visszajátszani az kölcsönhatásainkat a böngészővel.</w:t>
+      </w:r>
+      <w:r>
+        <w:t xml:space="preserve"> Ezek lehetnek a teszt eseteink. Például: vegyük alapul a google.com oldalt. Beírom a kereső input-ba, hogy „selenium ide” és megnyomon az ENTER billentyűt, majd rákattintok az első találatra és megnézem, hogy</w:t>
+      </w:r>
+      <w:r>
+        <w:t xml:space="preserve"> az oldal címe megegyezik-e „</w:t>
+      </w:r>
+      <w:r>
+        <w:t>Selenium IDE · Open source record and playback test automation for the web</w:t>
+      </w:r>
+      <w:r>
+        <w:t>”</w:t>
+      </w:r>
+      <w:r>
+        <w:t>-el</w:t>
+      </w:r>
+      <w:r>
+        <w:t>?</w:t>
+      </w:r>
+      <w:r>
+        <w:t xml:space="preserve"> Ezt az egyszerű példát a lenti „</w:t>
+      </w:r>
+      <w:r>
+        <w:fldChar w:fldCharType="begin"/>
+      </w:r>
+      <w:r>
+        <w:instrText xml:space="preserve"> REF _Ref9456280 \h </w:instrText>
+      </w:r>
+      <w:r>
+        <w:fldChar w:fldCharType="separate"/>
+      </w:r>
+      <w:r>
+        <w:t xml:space="preserve">Ábra </w:t>
+      </w:r>
+      <w:r>
+        <w:rPr>
+          <w:noProof/>
+        </w:rPr>
+        <w:t>3</w:t>
+      </w:r>
+      <w:r>
+        <w:t xml:space="preserve"> – Selenium IDE példa teszteset</w:t>
+      </w:r>
+      <w:r>
+        <w:fldChar w:fldCharType="end"/>
+      </w:r>
+      <w:r>
+        <w:t>” ábrázolja.</w:t>
       </w:r>
     </w:p>
     <w:p>
@@ -564,6 +763,164 @@
         <w:tabs>
           <w:tab w:val="center" w:pos="4513"/>
         </w:tabs>
+        <w:rPr>
+          <w:lang w:val="en-GB"/>
+        </w:rPr>
+      </w:pPr>
+      <w:r>
+        <w:rPr>
+          <w:noProof/>
+          <w:lang w:val="en-GB" w:eastAsia="en-GB"/>
+        </w:rPr>
+        <w:lastRenderedPageBreak/>
+        <w:drawing>
+          <wp:inline distT="0" distB="0" distL="0" distR="0" wp14:anchorId="6238C324" wp14:editId="36A31D1C">
+            <wp:extent cx="5731510" cy="4398010"/>
+            <wp:effectExtent l="0" t="0" r="2540" b="2540"/>
+            <wp:docPr id="4" name="Kép 4"/>
+            <wp:cNvGraphicFramePr>
+              <a:graphicFrameLocks xmlns:a="http://schemas.openxmlformats.org/drawingml/2006/main" noChangeAspect="1"/>
+            </wp:cNvGraphicFramePr>
+            <a:graphic xmlns:a="http://schemas.openxmlformats.org/drawingml/2006/main">
+              <a:graphicData uri="http://schemas.openxmlformats.org/drawingml/2006/picture">
+                <pic:pic xmlns:pic="http://schemas.openxmlformats.org/drawingml/2006/picture">
+                  <pic:nvPicPr>
+                    <pic:cNvPr id="1" name=""/>
+                    <pic:cNvPicPr/>
+                  </pic:nvPicPr>
+                  <pic:blipFill>
+                    <a:blip r:embed="rId9"/>
+                    <a:stretch>
+                      <a:fillRect/>
+                    </a:stretch>
+                  </pic:blipFill>
+                  <pic:spPr>
+                    <a:xfrm>
+                      <a:off x="0" y="0"/>
+                      <a:ext cx="5731510" cy="4398010"/>
+                    </a:xfrm>
+                    <a:prstGeom prst="rect">
+                      <a:avLst/>
+                    </a:prstGeom>
+                  </pic:spPr>
+                </pic:pic>
+              </a:graphicData>
+            </a:graphic>
+          </wp:inline>
+        </w:drawing>
+      </w:r>
+    </w:p>
+    <w:p>
+      <w:pPr>
+        <w:pStyle w:val="Kpalrs"/>
+        <w:jc w:val="center"/>
+      </w:pPr>
+      <w:bookmarkStart w:id="1" w:name="_Ref9456280"/>
+      <w:r>
+        <w:t xml:space="preserve">Ábra </w:t>
+      </w:r>
+      <w:r>
+        <w:fldChar w:fldCharType="begin"/>
+      </w:r>
+      <w:r>
+        <w:instrText xml:space="preserve"> SEQ Ábra \* ARABIC </w:instrText>
+      </w:r>
+      <w:r>
+        <w:fldChar w:fldCharType="separate"/>
+      </w:r>
+      <w:r>
+        <w:rPr>
+          <w:noProof/>
+        </w:rPr>
+        <w:t>3</w:t>
+      </w:r>
+      <w:r>
+        <w:fldChar w:fldCharType="end"/>
+      </w:r>
+      <w:r>
+        <w:t xml:space="preserve"> – Selenium IDE</w:t>
+      </w:r>
+      <w:r>
+        <w:t xml:space="preserve"> példa </w:t>
+      </w:r>
+      <w:r>
+        <w:t>teszteset</w:t>
+      </w:r>
+      <w:bookmarkEnd w:id="1"/>
+    </w:p>
+    <w:p>
+      <w:r>
+        <w:t xml:space="preserve">Előnye, hogy különösebb telepítés nélkül működik és az egyszerű eseteket gyorsan, egyszerűen lehet tesztelni. Egyszerű eset alatt azt a tesztet értem, ami nem több mint 15 lépésből áll. Egy projekt állhat részekre bontott tesztesetekből, melyeket bármikor újra felhasználhatunk. </w:t>
+      </w:r>
+      <w:r>
+        <w:t>Hátránya,</w:t>
+      </w:r>
+      <w:r>
+        <w:t xml:space="preserve"> hogy a bonyolultabb eseteket már nehezen tudjuk szimulálni. Bonyolult teszteset az</w:t>
+      </w:r>
+      <w:r>
+        <w:t>, ami</w:t>
+      </w:r>
+      <w:r>
+        <w:t xml:space="preserve"> 15 lépésnél többől áll vagy</w:t>
+      </w:r>
+      <w:r>
+        <w:t xml:space="preserve"> 5-nél</w:t>
+      </w:r>
+      <w:r>
+        <w:t xml:space="preserve"> több összetett műveletet tartalmaz</w:t>
+      </w:r>
+      <w:bookmarkStart w:id="2" w:name="_GoBack"/>
+      <w:bookmarkEnd w:id="2"/>
+      <w:r>
+        <w:t>. További hátulütő, hogy</w:t>
+      </w:r>
+      <w:r>
+        <w:t xml:space="preserve"> csak Google Chrome és Mozilla Firefox alá telepíthető</w:t>
+      </w:r>
+      <w:r>
+        <w:t xml:space="preserve"> a bővítmény</w:t>
+      </w:r>
+      <w:r>
+        <w:t>.</w:t>
+      </w:r>
+    </w:p>
+    <w:p>
+      <w:pPr>
+        <w:rPr>
+          <w:lang w:val="en-GB"/>
+        </w:rPr>
+      </w:pPr>
+    </w:p>
+    <w:p>
+      <w:pPr>
+        <w:pStyle w:val="Cmsor5"/>
+      </w:pPr>
+      <w:r>
+        <w:t>Selenium WebDriver</w:t>
+      </w:r>
+    </w:p>
+    <w:p>
+      <w:pPr>
+        <w:pStyle w:val="Cmsor5"/>
+      </w:pPr>
+      <w:r>
+        <w:t>Selenium Grid</w:t>
+      </w:r>
+    </w:p>
+    <w:p>
+      <w:pPr>
+        <w:pStyle w:val="Cmsor5"/>
+      </w:pPr>
+      <w:r>
+        <w:t>Selenium Remote Control</w:t>
+      </w:r>
+    </w:p>
+    <w:p>
+      <w:pPr>
+        <w:tabs>
+          <w:tab w:val="center" w:pos="4513"/>
+        </w:tabs>
       </w:pPr>
     </w:p>
     <w:p>
@@ -571,7 +928,6 @@
         <w:pStyle w:val="Cmsor3"/>
       </w:pPr>
       <w:r>
-        <w:lastRenderedPageBreak/>
         <w:t>Cucumber</w:t>
       </w:r>
     </w:p>
@@ -608,6 +964,7 @@
         <w:pStyle w:val="Cmsor1"/>
       </w:pPr>
       <w:r>
+        <w:lastRenderedPageBreak/>
         <w:t>Szakirodalmi tanulmány</w:t>
       </w:r>
     </w:p>
@@ -877,7 +1234,6 @@
                   <w:rPr>
                     <w:noProof/>
                   </w:rPr>
-                  <w:lastRenderedPageBreak/>
                   <w:t xml:space="preserve">[3] </w:t>
                 </w:r>
               </w:p>
@@ -970,6 +1326,7 @@
                   <w:rPr>
                     <w:noProof/>
                   </w:rPr>
+                  <w:lastRenderedPageBreak/>
                   <w:t xml:space="preserve">[5] </w:t>
                 </w:r>
               </w:p>
@@ -1539,6 +1896,48 @@
       <w:szCs w:val="24"/>
     </w:rPr>
   </w:style>
+  <w:style w:type="paragraph" w:styleId="Cmsor4">
+    <w:name w:val="heading 4"/>
+    <w:basedOn w:val="Norml"/>
+    <w:next w:val="Norml"/>
+    <w:link w:val="Cmsor4Char"/>
+    <w:uiPriority w:val="9"/>
+    <w:unhideWhenUsed/>
+    <w:qFormat/>
+    <w:rsid w:val="006044AC"/>
+    <w:pPr>
+      <w:keepNext/>
+      <w:keepLines/>
+      <w:spacing w:before="40" w:after="0"/>
+      <w:outlineLvl w:val="3"/>
+    </w:pPr>
+    <w:rPr>
+      <w:rFonts w:asciiTheme="majorHAnsi" w:eastAsiaTheme="majorEastAsia" w:hAnsiTheme="majorHAnsi" w:cstheme="majorBidi"/>
+      <w:i/>
+      <w:iCs/>
+      <w:color w:val="2E74B5" w:themeColor="accent1" w:themeShade="BF"/>
+    </w:rPr>
+  </w:style>
+  <w:style w:type="paragraph" w:styleId="Cmsor5">
+    <w:name w:val="heading 5"/>
+    <w:basedOn w:val="Norml"/>
+    <w:next w:val="Norml"/>
+    <w:link w:val="Cmsor5Char"/>
+    <w:uiPriority w:val="9"/>
+    <w:unhideWhenUsed/>
+    <w:qFormat/>
+    <w:rsid w:val="006044AC"/>
+    <w:pPr>
+      <w:keepNext/>
+      <w:keepLines/>
+      <w:spacing w:before="40" w:after="0"/>
+      <w:outlineLvl w:val="4"/>
+    </w:pPr>
+    <w:rPr>
+      <w:rFonts w:asciiTheme="majorHAnsi" w:eastAsiaTheme="majorEastAsia" w:hAnsiTheme="majorHAnsi" w:cstheme="majorBidi"/>
+      <w:color w:val="2E74B5" w:themeColor="accent1" w:themeShade="BF"/>
+    </w:rPr>
+  </w:style>
   <w:style w:type="character" w:default="1" w:styleId="Bekezdsalapbettpusa">
     <w:name w:val="Default Paragraph Font"/>
     <w:uiPriority w:val="1"/>
@@ -1598,7 +1997,6 @@
     <w:name w:val="Hyperlink"/>
     <w:basedOn w:val="Bekezdsalapbettpusa"/>
     <w:uiPriority w:val="99"/>
-    <w:semiHidden/>
     <w:unhideWhenUsed/>
     <w:rsid w:val="004D5CEF"/>
     <w:rPr>
@@ -1685,6 +2083,32 @@
       <w:color w:val="44546A" w:themeColor="text2"/>
       <w:sz w:val="18"/>
       <w:szCs w:val="18"/>
+    </w:rPr>
+  </w:style>
+  <w:style w:type="character" w:customStyle="1" w:styleId="Cmsor4Char">
+    <w:name w:val="Címsor 4 Char"/>
+    <w:basedOn w:val="Bekezdsalapbettpusa"/>
+    <w:link w:val="Cmsor4"/>
+    <w:uiPriority w:val="9"/>
+    <w:rsid w:val="006044AC"/>
+    <w:rPr>
+      <w:rFonts w:asciiTheme="majorHAnsi" w:eastAsiaTheme="majorEastAsia" w:hAnsiTheme="majorHAnsi" w:cstheme="majorBidi"/>
+      <w:i/>
+      <w:iCs/>
+      <w:color w:val="2E74B5" w:themeColor="accent1" w:themeShade="BF"/>
+      <w:lang w:val="hu-HU"/>
+    </w:rPr>
+  </w:style>
+  <w:style w:type="character" w:customStyle="1" w:styleId="Cmsor5Char">
+    <w:name w:val="Címsor 5 Char"/>
+    <w:basedOn w:val="Bekezdsalapbettpusa"/>
+    <w:link w:val="Cmsor5"/>
+    <w:uiPriority w:val="9"/>
+    <w:rsid w:val="006044AC"/>
+    <w:rPr>
+      <w:rFonts w:asciiTheme="majorHAnsi" w:eastAsiaTheme="majorEastAsia" w:hAnsiTheme="majorHAnsi" w:cstheme="majorBidi"/>
+      <w:color w:val="2E74B5" w:themeColor="accent1" w:themeShade="BF"/>
+      <w:lang w:val="hu-HU"/>
     </w:rPr>
   </w:style>
 </w:styles>
@@ -2048,7 +2472,7 @@
 </file>
 
 <file path=customXml/itemProps1.xml><?xml version="1.0" encoding="utf-8"?>
-<ds:datastoreItem xmlns:ds="http://schemas.openxmlformats.org/officeDocument/2006/customXml" ds:itemID="{C389E712-5735-41F4-BE5F-626092274AF8}">
+<ds:datastoreItem xmlns:ds="http://schemas.openxmlformats.org/officeDocument/2006/customXml" ds:itemID="{B9B71D0C-1305-4E42-AD5F-B351A97346F4}">
   <ds:schemaRefs>
     <ds:schemaRef ds:uri="http://schemas.openxmlformats.org/officeDocument/2006/bibliography"/>
   </ds:schemaRefs>

</xml_diff>

<commit_message>
doc update with abstract
</commit_message>
<xml_diff>
--- a/documentation/Kristo_Zsolt_Disszertacio.docx
+++ b/documentation/Kristo_Zsolt_Disszertacio.docx
@@ -7,7 +7,6 @@
         <w:tag w:val="goog_rdk_0"/>
         <w:id w:val="-2130388596"/>
       </w:sdtPr>
-      <w:sdtEndPr/>
       <w:sdtContent>
         <w:p>
           <w:pPr>
@@ -35,7 +34,6 @@
         <w:tag w:val="goog_rdk_1"/>
         <w:id w:val="817460207"/>
       </w:sdtPr>
-      <w:sdtEndPr/>
       <w:sdtContent>
         <w:p>
           <w:pPr>
@@ -63,7 +61,6 @@
         <w:tag w:val="goog_rdk_2"/>
         <w:id w:val="14346283"/>
       </w:sdtPr>
-      <w:sdtEndPr/>
       <w:sdtContent>
         <w:p>
           <w:pPr>
@@ -108,7 +105,6 @@
         <w:tag w:val="goog_rdk_3"/>
         <w:id w:val="927473886"/>
       </w:sdtPr>
-      <w:sdtEndPr/>
       <w:sdtContent>
         <w:p>
           <w:pPr>
@@ -128,7 +124,6 @@
         <w:tag w:val="goog_rdk_4"/>
         <w:id w:val="684098902"/>
       </w:sdtPr>
-      <w:sdtEndPr/>
       <w:sdtContent>
         <w:p>
           <w:pPr>
@@ -148,7 +143,6 @@
         <w:tag w:val="goog_rdk_5"/>
         <w:id w:val="-1916156740"/>
       </w:sdtPr>
-      <w:sdtEndPr/>
       <w:sdtContent>
         <w:p>
           <w:pPr>
@@ -168,7 +162,6 @@
         <w:tag w:val="goog_rdk_6"/>
         <w:id w:val="-765840888"/>
       </w:sdtPr>
-      <w:sdtEndPr/>
       <w:sdtContent>
         <w:p>
           <w:pPr>
@@ -188,7 +181,6 @@
         <w:tag w:val="goog_rdk_7"/>
         <w:id w:val="-1503890552"/>
       </w:sdtPr>
-      <w:sdtEndPr/>
       <w:sdtContent>
         <w:p>
           <w:pPr>
@@ -208,7 +200,6 @@
         <w:tag w:val="goog_rdk_8"/>
         <w:id w:val="2026359538"/>
       </w:sdtPr>
-      <w:sdtEndPr/>
       <w:sdtContent>
         <w:p>
           <w:pPr>
@@ -236,7 +227,6 @@
         <w:tag w:val="goog_rdk_9"/>
         <w:id w:val="196124948"/>
       </w:sdtPr>
-      <w:sdtEndPr/>
       <w:sdtContent>
         <w:p>
           <w:pPr>
@@ -255,7 +245,6 @@
         <w:tag w:val="goog_rdk_10"/>
         <w:id w:val="-409773333"/>
       </w:sdtPr>
-      <w:sdtEndPr/>
       <w:sdtContent>
         <w:p>
           <w:pPr>
@@ -275,7 +264,6 @@
         <w:tag w:val="goog_rdk_11"/>
         <w:id w:val="801806813"/>
       </w:sdtPr>
-      <w:sdtEndPr/>
       <w:sdtContent>
         <w:p>
           <w:pPr>
@@ -329,7 +317,6 @@
         <w:id w:val="1832718922"/>
         <w:showingPlcHdr/>
       </w:sdtPr>
-      <w:sdtEndPr/>
       <w:sdtContent>
         <w:p>
           <w:pPr>
@@ -351,7 +338,6 @@
         <w:tag w:val="goog_rdk_14"/>
         <w:id w:val="-304541202"/>
       </w:sdtPr>
-      <w:sdtEndPr/>
       <w:sdtContent>
         <w:p>
           <w:pPr>
@@ -370,7 +356,6 @@
         <w:tag w:val="goog_rdk_15"/>
         <w:id w:val="508035380"/>
       </w:sdtPr>
-      <w:sdtEndPr/>
       <w:sdtContent>
         <w:p>
           <w:pPr>
@@ -446,7 +431,6 @@
         <w:tag w:val="goog_rdk_16"/>
         <w:id w:val="1740055927"/>
       </w:sdtPr>
-      <w:sdtEndPr/>
       <w:sdtContent>
         <w:p>
           <w:pPr>
@@ -543,7 +527,6 @@
         <w:tag w:val="goog_rdk_17"/>
         <w:id w:val="-2113197034"/>
       </w:sdtPr>
-      <w:sdtEndPr/>
       <w:sdtContent>
         <w:p>
           <w:pPr>
@@ -599,7 +582,6 @@
         <w:tag w:val="goog_rdk_19"/>
         <w:id w:val="719481847"/>
       </w:sdtPr>
-      <w:sdtEndPr/>
       <w:sdtContent>
         <w:p>
           <w:pPr>
@@ -660,7 +642,6 @@
               <w:tag w:val="goog_rdk_23"/>
               <w:id w:val="919833381"/>
             </w:sdtPr>
-            <w:sdtEndPr/>
             <w:sdtContent>
               <w:p>
                 <w:pPr>
@@ -699,7 +680,6 @@
               <w:tag w:val="goog_rdk_24"/>
               <w:id w:val="1779985731"/>
             </w:sdtPr>
-            <w:sdtEndPr/>
             <w:sdtContent>
               <w:p>
                 <w:pPr>
@@ -738,7 +718,6 @@
               <w:tag w:val="goog_rdk_25"/>
               <w:id w:val="179331036"/>
             </w:sdtPr>
-            <w:sdtEndPr/>
             <w:sdtContent>
               <w:p>
                 <w:pPr>
@@ -790,7 +769,6 @@
               <w:tag w:val="goog_rdk_27"/>
               <w:id w:val="-642116404"/>
             </w:sdtPr>
-            <w:sdtEndPr/>
             <w:sdtContent>
               <w:p>
                 <w:pPr>
@@ -839,7 +817,6 @@
               <w:tag w:val="goog_rdk_29"/>
               <w:id w:val="339589715"/>
             </w:sdtPr>
-            <w:sdtEndPr/>
             <w:sdtContent>
               <w:p>
                 <w:pPr>
@@ -878,7 +855,6 @@
               <w:tag w:val="goog_rdk_30"/>
               <w:id w:val="1614862473"/>
             </w:sdtPr>
-            <w:sdtEndPr/>
             <w:sdtContent>
               <w:p>
                 <w:pPr>
@@ -924,7 +900,6 @@
               <w:tag w:val="goog_rdk_31"/>
               <w:id w:val="1751230205"/>
             </w:sdtPr>
-            <w:sdtEndPr/>
             <w:sdtContent>
               <w:p>
                 <w:pPr>
@@ -963,7 +938,6 @@
               <w:tag w:val="goog_rdk_32"/>
               <w:id w:val="-2009745669"/>
             </w:sdtPr>
-            <w:sdtEndPr/>
             <w:sdtContent>
               <w:p>
                 <w:pPr>
@@ -1013,7 +987,6 @@
               <w:tag w:val="goog_rdk_33"/>
               <w:id w:val="505022903"/>
             </w:sdtPr>
-            <w:sdtEndPr/>
             <w:sdtContent>
               <w:p>
                 <w:pPr>
@@ -1052,7 +1025,6 @@
               <w:tag w:val="goog_rdk_34"/>
               <w:id w:val="-239796675"/>
             </w:sdtPr>
-            <w:sdtEndPr/>
             <w:sdtContent>
               <w:p>
                 <w:pPr>
@@ -1163,16 +1135,7 @@
                     <w:szCs w:val="24"/>
                     <w:lang w:val="en-US"/>
                   </w:rPr>
-                  <w:t>de</w:t>
-                </w:r>
-                <w:r>
-                  <w:rPr>
-                    <w:rFonts w:eastAsia="Times New Roman" w:cs="Times New Roman"/>
-                    <w:noProof w:val="0"/>
-                    <w:szCs w:val="24"/>
-                    <w:lang w:val="en-US"/>
-                  </w:rPr>
-                  <w:t xml:space="preserve"> </w:t>
+                  <w:t xml:space="preserve">de </w:t>
                 </w:r>
                 <w:proofErr w:type="spellStart"/>
                 <w:r>
@@ -1311,7 +1274,6 @@
                 <w:tag w:val="goog_rdk_36"/>
                 <w:id w:val="-93480684"/>
               </w:sdtPr>
-              <w:sdtEndPr/>
               <w:sdtContent>
                 <w:proofErr w:type="spellStart"/>
                 <w:r>
@@ -1517,7 +1479,6 @@
               <w:id w:val="-427889397"/>
               <w:showingPlcHdr/>
             </w:sdtPr>
-            <w:sdtEndPr/>
             <w:sdtContent>
               <w:p>
                 <w:pPr>
@@ -1556,7 +1517,6 @@
               <w:tag w:val="goog_rdk_38"/>
               <w:id w:val="1012491864"/>
             </w:sdtPr>
-            <w:sdtEndPr/>
             <w:sdtContent>
               <w:p>
                 <w:pPr>
@@ -1635,7 +1595,6 @@
               <w:tag w:val="goog_rdk_40"/>
               <w:id w:val="-2143179551"/>
             </w:sdtPr>
-            <w:sdtEndPr/>
             <w:sdtContent>
               <w:p>
                 <w:pPr>
@@ -1933,7 +1892,6 @@
               <w:id w:val="-1691213425"/>
               <w:showingPlcHdr/>
             </w:sdtPr>
-            <w:sdtEndPr/>
             <w:sdtContent>
               <w:p>
                 <w:pPr>
@@ -1972,7 +1930,6 @@
               <w:tag w:val="goog_rdk_42"/>
               <w:id w:val="-1488773293"/>
             </w:sdtPr>
-            <w:sdtEndPr/>
             <w:sdtContent>
               <w:p>
                 <w:pPr>
@@ -2011,7 +1968,6 @@
               <w:tag w:val="goog_rdk_43"/>
               <w:id w:val="-182828088"/>
             </w:sdtPr>
-            <w:sdtEndPr/>
             <w:sdtContent>
               <w:p>
                 <w:pPr>
@@ -2221,7 +2177,6 @@
               <w:tag w:val="goog_rdk_44"/>
               <w:id w:val="-1557466590"/>
             </w:sdtPr>
-            <w:sdtEndPr/>
             <w:sdtContent>
               <w:p>
                 <w:pPr>
@@ -2251,7 +2206,6 @@
               <w:tag w:val="goog_rdk_45"/>
               <w:id w:val="2127122060"/>
             </w:sdtPr>
-            <w:sdtEndPr/>
             <w:sdtContent>
               <w:p>
                 <w:pPr>
@@ -2290,7 +2244,6 @@
               <w:tag w:val="goog_rdk_46"/>
               <w:id w:val="-1794518652"/>
             </w:sdtPr>
-            <w:sdtEndPr/>
             <w:sdtContent>
               <w:p>
                 <w:pPr>
@@ -2552,7 +2505,6 @@
               <w:tag w:val="goog_rdk_49"/>
               <w:id w:val="-1441902951"/>
             </w:sdtPr>
-            <w:sdtEndPr/>
             <w:sdtContent>
               <w:p>
                 <w:pPr>
@@ -2716,7 +2668,6 @@
               <w:tag w:val="goog_rdk_50"/>
               <w:id w:val="-1772152480"/>
             </w:sdtPr>
-            <w:sdtEndPr/>
             <w:sdtContent>
               <w:p>
                 <w:pPr>
@@ -2974,7 +2925,6 @@
               <w:tag w:val="goog_rdk_54"/>
               <w:id w:val="-271631212"/>
             </w:sdtPr>
-            <w:sdtEndPr/>
             <w:sdtContent>
               <w:p>
                 <w:pPr>
@@ -3014,7 +2964,6 @@
               <w:id w:val="1407957602"/>
               <w:showingPlcHdr/>
             </w:sdtPr>
-            <w:sdtEndPr/>
             <w:sdtContent>
               <w:p>
                 <w:pPr>
@@ -3053,7 +3002,6 @@
               <w:tag w:val="goog_rdk_56"/>
               <w:id w:val="-1444139071"/>
             </w:sdtPr>
-            <w:sdtEndPr/>
             <w:sdtContent>
               <w:p>
                 <w:pPr>
@@ -3092,7 +3040,6 @@
               <w:tag w:val="goog_rdk_57"/>
               <w:id w:val="1445659016"/>
             </w:sdtPr>
-            <w:sdtEndPr/>
             <w:sdtContent>
               <w:p>
                 <w:pPr>
@@ -3118,8 +3065,6 @@
                   <w:t>Facultatea de Științe Tehnice și Umaniste din Târgu Mureș</w:t>
                 </w:r>
               </w:p>
-              <w:bookmarkStart w:id="1" w:name="_GoBack" w:displacedByCustomXml="next"/>
-              <w:bookmarkEnd w:id="1" w:displacedByCustomXml="next"/>
             </w:sdtContent>
           </w:sdt>
           <w:sdt>
@@ -3133,7 +3078,6 @@
               <w:tag w:val="goog_rdk_58"/>
               <w:id w:val="114947085"/>
             </w:sdtPr>
-            <w:sdtEndPr/>
             <w:sdtContent>
               <w:p>
                 <w:pPr>
@@ -3163,7 +3107,6 @@
               <w:tag w:val="goog_rdk_59"/>
               <w:id w:val="220956318"/>
             </w:sdtPr>
-            <w:sdtEndPr/>
             <w:sdtContent>
               <w:p>
                 <w:pPr>
@@ -3202,7 +3145,6 @@
               <w:tag w:val="goog_rdk_60"/>
               <w:id w:val="-1086540518"/>
             </w:sdtPr>
-            <w:sdtEndPr/>
             <w:sdtContent>
               <w:p>
                 <w:pPr>
@@ -3241,7 +3183,6 @@
               <w:tag w:val="goog_rdk_61"/>
               <w:id w:val="475811918"/>
             </w:sdtPr>
-            <w:sdtEndPr/>
             <w:sdtContent>
               <w:p>
                 <w:pPr>
@@ -3271,7 +3212,6 @@
               <w:tag w:val="goog_rdk_62"/>
               <w:id w:val="458239016"/>
             </w:sdtPr>
-            <w:sdtEndPr/>
             <w:sdtContent>
               <w:p>
                 <w:pPr>
@@ -3310,7 +3250,6 @@
               <w:tag w:val="goog_rdk_63"/>
               <w:id w:val="1260410658"/>
             </w:sdtPr>
-            <w:sdtEndPr/>
             <w:sdtContent>
               <w:p>
                 <w:pPr>
@@ -3340,7 +3279,6 @@
               <w:tag w:val="goog_rdk_64"/>
               <w:id w:val="115642999"/>
             </w:sdtPr>
-            <w:sdtEndPr/>
             <w:sdtContent>
               <w:p>
                 <w:pPr>
@@ -3370,7 +3308,6 @@
               <w:tag w:val="goog_rdk_65"/>
               <w:id w:val="818624215"/>
             </w:sdtPr>
-            <w:sdtEndPr/>
             <w:sdtContent>
               <w:p>
                 <w:pPr>
@@ -3409,7 +3346,6 @@
               <w:tag w:val="goog_rdk_66"/>
               <w:id w:val="889767262"/>
             </w:sdtPr>
-            <w:sdtEndPr/>
             <w:sdtContent>
               <w:p>
                 <w:pPr>
@@ -3449,7 +3385,6 @@
               <w:id w:val="297193306"/>
               <w:showingPlcHdr/>
             </w:sdtPr>
-            <w:sdtEndPr/>
             <w:sdtContent>
               <w:p>
                 <w:pPr>
@@ -3501,7 +3436,6 @@
         <w:id w:val="-1723359502"/>
         <w:showingPlcHdr/>
       </w:sdtPr>
-      <w:sdtEndPr/>
       <w:sdtContent>
         <w:p>
           <w:pPr>
@@ -3521,7 +3455,6 @@
         <w:id w:val="402344614"/>
         <w:showingPlcHdr/>
       </w:sdtPr>
-      <w:sdtEndPr/>
       <w:sdtContent>
         <w:p>
           <w:pPr>
@@ -3541,7 +3474,6 @@
         <w:id w:val="107393712"/>
         <w:showingPlcHdr/>
       </w:sdtPr>
-      <w:sdtEndPr/>
       <w:sdtContent>
         <w:p>
           <w:pPr>
@@ -3560,7 +3492,6 @@
         <w:tag w:val="goog_rdk_73"/>
         <w:id w:val="1532377874"/>
       </w:sdtPr>
-      <w:sdtEndPr/>
       <w:sdtContent>
         <w:p>
           <w:pPr>
@@ -3583,7 +3514,6 @@
         <w:tag w:val="goog_rdk_74"/>
         <w:id w:val="-2143955329"/>
       </w:sdtPr>
-      <w:sdtEndPr/>
       <w:sdtContent>
         <w:p/>
       </w:sdtContent>
@@ -3594,7 +3524,6 @@
         <w:id w:val="672765871"/>
         <w:showingPlcHdr/>
       </w:sdtPr>
-      <w:sdtEndPr/>
       <w:sdtContent>
         <w:p>
           <w:r>
@@ -3608,7 +3537,6 @@
         <w:tag w:val="goog_rdk_76"/>
         <w:id w:val="-2039111249"/>
       </w:sdtPr>
-      <w:sdtEndPr/>
       <w:sdtContent>
         <w:p>
           <w:pPr>
@@ -3652,7 +3580,6 @@
         <w:tag w:val="goog_rdk_77"/>
         <w:id w:val="612403085"/>
       </w:sdtPr>
-      <w:sdtEndPr/>
       <w:sdtContent>
         <w:p/>
       </w:sdtContent>
@@ -3662,7 +3589,6 @@
         <w:tag w:val="goog_rdk_78"/>
         <w:id w:val="-1934820224"/>
       </w:sdtPr>
-      <w:sdtEndPr/>
       <w:sdtContent>
         <w:p/>
       </w:sdtContent>
@@ -3673,7 +3599,6 @@
         <w:id w:val="607012349"/>
         <w:showingPlcHdr/>
       </w:sdtPr>
-      <w:sdtEndPr/>
       <w:sdtContent>
         <w:p>
           <w:r>
@@ -3687,7 +3612,6 @@
         <w:tag w:val="goog_rdk_80"/>
         <w:id w:val="1395619305"/>
       </w:sdtPr>
-      <w:sdtEndPr/>
       <w:sdtContent>
         <w:p/>
       </w:sdtContent>
@@ -3697,7 +3621,6 @@
         <w:tag w:val="goog_rdk_81"/>
         <w:id w:val="-1033874796"/>
       </w:sdtPr>
-      <w:sdtEndPr/>
       <w:sdtContent>
         <w:p/>
       </w:sdtContent>
@@ -3707,7 +3630,6 @@
         <w:tag w:val="goog_rdk_82"/>
         <w:id w:val="1332805834"/>
       </w:sdtPr>
-      <w:sdtEndPr/>
       <w:sdtContent>
         <w:p>
           <w:pPr>
@@ -3724,7 +3646,6 @@
         <w:tag w:val="goog_rdk_83"/>
         <w:id w:val="-1761367825"/>
       </w:sdtPr>
-      <w:sdtEndPr/>
       <w:sdtContent>
         <w:p>
           <w:pPr>
@@ -3763,7 +3684,6 @@
         <w:tag w:val="goog_rdk_84"/>
         <w:id w:val="1044332559"/>
       </w:sdtPr>
-      <w:sdtEndPr/>
       <w:sdtContent>
         <w:p>
           <w:r>
@@ -3799,7 +3719,6 @@
         <w:tag w:val="goog_rdk_85"/>
         <w:id w:val="-663162756"/>
       </w:sdtPr>
-      <w:sdtEndPr/>
       <w:sdtContent>
         <w:p>
           <w:r>
@@ -3840,7 +3759,6 @@
         <w:tag w:val="goog_rdk_86"/>
         <w:id w:val="638542481"/>
       </w:sdtPr>
-      <w:sdtEndPr/>
       <w:sdtContent>
         <w:p>
           <w:pPr>
@@ -3854,7 +3772,6 @@
         <w:tag w:val="goog_rdk_87"/>
         <w:id w:val="-1469661104"/>
       </w:sdtPr>
-      <w:sdtEndPr/>
       <w:sdtContent>
         <w:p/>
       </w:sdtContent>
@@ -3864,7 +3781,6 @@
         <w:tag w:val="goog_rdk_88"/>
         <w:id w:val="866878947"/>
       </w:sdtPr>
-      <w:sdtEndPr/>
       <w:sdtContent>
         <w:p/>
       </w:sdtContent>
@@ -3874,7 +3790,6 @@
         <w:tag w:val="goog_rdk_89"/>
         <w:id w:val="-1447921650"/>
       </w:sdtPr>
-      <w:sdtEndPr/>
       <w:sdtContent>
         <w:p/>
       </w:sdtContent>
@@ -3886,7 +3801,6 @@
         <w:tag w:val="goog_rdk_91"/>
         <w:id w:val="648322595"/>
       </w:sdtPr>
-      <w:sdtEndPr/>
       <w:sdtContent>
         <w:p>
           <w:pPr>
@@ -3905,7 +3819,6 @@
         <w:tag w:val="goog_rdk_92"/>
         <w:id w:val="324797127"/>
       </w:sdtPr>
-      <w:sdtEndPr/>
       <w:sdtContent>
         <w:p>
           <w:pPr>
@@ -3928,7 +3841,6 @@
         <w:tag w:val="goog_rdk_93"/>
         <w:id w:val="-1003279314"/>
       </w:sdtPr>
-      <w:sdtEndPr/>
       <w:sdtContent>
         <w:p>
           <w:pPr>
@@ -3942,7 +3854,6 @@
         <w:tag w:val="goog_rdk_94"/>
         <w:id w:val="695741596"/>
       </w:sdtPr>
-      <w:sdtEndPr/>
       <w:sdtContent>
         <w:p>
           <w:pPr>
@@ -3956,7 +3867,6 @@
         <w:tag w:val="goog_rdk_95"/>
         <w:id w:val="-1101341563"/>
       </w:sdtPr>
-      <w:sdtEndPr/>
       <w:sdtContent>
         <w:p>
           <w:pPr>
@@ -4018,7 +3928,6 @@
         <w:tag w:val="goog_rdk_96"/>
         <w:id w:val="1024990653"/>
       </w:sdtPr>
-      <w:sdtEndPr/>
       <w:sdtContent>
         <w:p>
           <w:pPr>
@@ -4053,7 +3962,6 @@
         <w:tag w:val="goog_rdk_97"/>
         <w:id w:val="659975017"/>
       </w:sdtPr>
-      <w:sdtEndPr/>
       <w:sdtContent>
         <w:p>
           <w:pPr>
@@ -4067,7 +3975,6 @@
         <w:tag w:val="goog_rdk_98"/>
         <w:id w:val="-111293821"/>
       </w:sdtPr>
-      <w:sdtEndPr/>
       <w:sdtContent>
         <w:p>
           <w:pPr>
@@ -4085,7 +3992,6 @@
         <w:tag w:val="goog_rdk_99"/>
         <w:id w:val="1522118874"/>
       </w:sdtPr>
-      <w:sdtEndPr/>
       <w:sdtContent>
         <w:p>
           <w:r>
@@ -4099,7 +4005,6 @@
         <w:tag w:val="goog_rdk_100"/>
         <w:id w:val="188259993"/>
       </w:sdtPr>
-      <w:sdtEndPr/>
       <w:sdtContent>
         <w:p>
           <w:pPr>
@@ -4119,7 +4024,6 @@
         <w:tag w:val="goog_rdk_101"/>
         <w:id w:val="-1061327948"/>
       </w:sdtPr>
-      <w:sdtEndPr/>
       <w:sdtContent>
         <w:p>
           <w:pPr>
@@ -4145,7 +4049,6 @@
         <w:tag w:val="goog_rdk_102"/>
         <w:id w:val="549273805"/>
       </w:sdtPr>
-      <w:sdtEndPr/>
       <w:sdtContent>
         <w:p/>
       </w:sdtContent>
@@ -4155,7 +4058,6 @@
         <w:tag w:val="goog_rdk_103"/>
         <w:id w:val="1116098663"/>
       </w:sdtPr>
-      <w:sdtEndPr/>
       <w:sdtContent>
         <w:p/>
       </w:sdtContent>
@@ -4165,7 +4067,6 @@
         <w:tag w:val="goog_rdk_104"/>
         <w:id w:val="2132435989"/>
       </w:sdtPr>
-      <w:sdtEndPr/>
       <w:sdtContent>
         <w:p>
           <w:r>
@@ -4200,7 +4101,6 @@
         <w:tag w:val="goog_rdk_105"/>
         <w:id w:val="-1029793676"/>
       </w:sdtPr>
-      <w:sdtEndPr/>
       <w:sdtContent>
         <w:p>
           <w:pPr>
@@ -4221,7 +4121,6 @@
         <w:tag w:val="goog_rdk_106"/>
         <w:id w:val="-231084802"/>
       </w:sdtPr>
-      <w:sdtEndPr/>
       <w:sdtContent>
         <w:p>
           <w:pPr>
@@ -4246,7 +4145,6 @@
         <w:tag w:val="goog_rdk_107"/>
         <w:id w:val="1207755668"/>
       </w:sdtPr>
-      <w:sdtEndPr/>
       <w:sdtContent>
         <w:p>
           <w:pPr>
@@ -4263,9 +4161,56 @@
         <w:tag w:val="goog_rdk_108"/>
         <w:id w:val="405505918"/>
       </w:sdtPr>
-      <w:sdtEndPr/>
       <w:sdtContent>
         <w:p>
+          <w:r>
+            <w:t xml:space="preserve">În zilele noastre, cele mai frecvente aplicații rulează în browsere. Luați, de exemplu, site-uri de rețele sociale sau magazine online. În trecut, fiecare aplicație a trebuit să fie instalată separat pe calculatorul nostru, dar odată cu apariția Internetului, aplicațiile web au devenit din ce în ce mai populare și aceasta este o tendință crescătoare în prezent. </w:t>
+          </w:r>
+          <w:r>
+            <w:t>Îmi îndrăznesc să pun mâna pe foc</w:t>
+          </w:r>
+          <w:r>
+            <w:t xml:space="preserve"> că toată lumea a întâlnit deja un site în care ceva nu funcționa corect (un buton, un link sau o pagină nu a fost încărcată corect sau imaginile lipseau și altele asemenea). Î</w:t>
+          </w:r>
+          <w:r>
+            <w:t>ți</w:t>
+          </w:r>
+          <w:r>
+            <w:t xml:space="preserve"> spune ceva</w:t>
+          </w:r>
+          <w:r>
+            <w:t xml:space="preserve"> 404 Not Found? Sunt sigur că toți am ajuns într-o astfel de fereastră cel puțin o dată. Aceasta înseamnă că site-ul este defect. Nu din greșeala noastră</w:t>
+          </w:r>
+          <w:r>
+            <w:t xml:space="preserve"> nu merge, pur și simplu dezvoltatorii</w:t>
+          </w:r>
+          <w:r>
+            <w:t xml:space="preserve"> </w:t>
+          </w:r>
+          <w:r>
+            <w:t>nu a pus</w:t>
+          </w:r>
+          <w:r>
+            <w:t xml:space="preserve"> accentul pe testarea în timpul dezvoltării, deoarece ar fi putut fi filtrate eroarea dacă au testat corect pagina înainte de a le pune la dispoziția tuturor. Tema tezei mele este testarea aplicațiilor web, pentru care am ales cel mai simpatic cadru </w:t>
+          </w:r>
+          <w:r>
+            <w:t>de testare - Selenium. Selenium</w:t>
+          </w:r>
+          <w:r>
+            <w:t xml:space="preserve"> este un cadru de testare care ne permite să automatizăm browserul astfel încât să putem simula comportamentul utilizatorilor finali. În teză am continuat să aflu cum să construim un astfel de cadru eficient, evitând greșelile comune și cum să implicăm oameni care nu pot programa în test, care a fost ajutat de</w:t>
+          </w:r>
+          <w:r>
+            <w:t xml:space="preserve"> Cuecumber,</w:t>
+          </w:r>
+          <w:r>
+            <w:t xml:space="preserve"> una din implementările BDD (Behavior Driven Development). Seleniu</w:t>
+          </w:r>
+          <w:r>
+            <w:t>m</w:t>
+          </w:r>
+          <w:r>
+            <w:t xml:space="preserve"> a fost automatizat în limbajul de programare java și, după ce a fost dezvoltat cadrul, am examinat modul în care browserele rulează testele pe o aplicație web pe care am dezvoltat-o, care a fost mai rapidă. În cercetarea mea, caut răspunsul la întrebarea: Când trebuie să scriem teste automate și când trebuie să testez manual pagina? Acest lucru va ajuta la îmbunătățirea calității aplicațiilor web. </w:t>
+          </w:r>
           <w:r>
             <w:br w:type="page"/>
           </w:r>
@@ -4277,7 +4222,6 @@
         <w:tag w:val="goog_rdk_109"/>
         <w:id w:val="999003815"/>
       </w:sdtPr>
-      <w:sdtEndPr/>
       <w:sdtContent>
         <w:p>
           <w:pPr>
@@ -4305,7 +4249,6 @@
         <w:tag w:val="goog_rdk_110"/>
         <w:id w:val="-191001084"/>
       </w:sdtPr>
-      <w:sdtEndPr/>
       <w:sdtContent>
         <w:p>
           <w:pPr>
@@ -4333,7 +4276,6 @@
         <w:tag w:val="goog_rdk_111"/>
         <w:id w:val="-1678654957"/>
       </w:sdtPr>
-      <w:sdtEndPr/>
       <w:sdtContent>
         <w:p>
           <w:pPr>
@@ -4361,7 +4303,6 @@
         <w:tag w:val="goog_rdk_112"/>
         <w:id w:val="-1494950424"/>
       </w:sdtPr>
-      <w:sdtEndPr/>
       <w:sdtContent>
         <w:p>
           <w:pPr>
@@ -4381,7 +4322,6 @@
         <w:tag w:val="goog_rdk_113"/>
         <w:id w:val="1788166564"/>
       </w:sdtPr>
-      <w:sdtEndPr/>
       <w:sdtContent>
         <w:p>
           <w:pPr>
@@ -4401,7 +4341,6 @@
         <w:tag w:val="goog_rdk_114"/>
         <w:id w:val="2018956227"/>
       </w:sdtPr>
-      <w:sdtEndPr/>
       <w:sdtContent>
         <w:p>
           <w:pPr>
@@ -4421,7 +4360,6 @@
         <w:tag w:val="goog_rdk_115"/>
         <w:id w:val="1287384019"/>
       </w:sdtPr>
-      <w:sdtEndPr/>
       <w:sdtContent>
         <w:p>
           <w:pPr>
@@ -4441,7 +4379,6 @@
         <w:tag w:val="goog_rdk_116"/>
         <w:id w:val="1688799478"/>
       </w:sdtPr>
-      <w:sdtEndPr/>
       <w:sdtContent>
         <w:p>
           <w:pPr>
@@ -4461,7 +4398,6 @@
         <w:tag w:val="goog_rdk_117"/>
         <w:id w:val="-37434890"/>
       </w:sdtPr>
-      <w:sdtEndPr/>
       <w:sdtContent>
         <w:p>
           <w:pPr>
@@ -4490,7 +4426,6 @@
         <w:tag w:val="goog_rdk_118"/>
         <w:id w:val="1174151606"/>
       </w:sdtPr>
-      <w:sdtEndPr/>
       <w:sdtContent>
         <w:p>
           <w:pPr>
@@ -4510,7 +4445,6 @@
         <w:tag w:val="goog_rdk_119"/>
         <w:id w:val="-2009821104"/>
       </w:sdtPr>
-      <w:sdtEndPr/>
       <w:sdtContent>
         <w:p>
           <w:pPr>
@@ -4529,7 +4463,6 @@
         <w:tag w:val="goog_rdk_120"/>
         <w:id w:val="-1104263855"/>
       </w:sdtPr>
-      <w:sdtEndPr/>
       <w:sdtContent>
         <w:p>
           <w:pPr>
@@ -4549,7 +4482,6 @@
         <w:tag w:val="goog_rdk_121"/>
         <w:id w:val="-2027553550"/>
       </w:sdtPr>
-      <w:sdtEndPr/>
       <w:sdtContent>
         <w:p>
           <w:pPr>
@@ -4577,7 +4509,6 @@
         <w:tag w:val="goog_rdk_122"/>
         <w:id w:val="1006013363"/>
       </w:sdtPr>
-      <w:sdtEndPr/>
       <w:sdtContent>
         <w:p>
           <w:pPr>
@@ -4597,7 +4528,6 @@
         <w:tag w:val="goog_rdk_123"/>
         <w:id w:val="-1164397843"/>
       </w:sdtPr>
-      <w:sdtEndPr/>
       <w:sdtContent>
         <w:p>
           <w:pPr>
@@ -4616,7 +4546,6 @@
         <w:tag w:val="goog_rdk_124"/>
         <w:id w:val="-1815715455"/>
       </w:sdtPr>
-      <w:sdtEndPr/>
       <w:sdtContent>
         <w:p>
           <w:pPr>
@@ -4635,7 +4564,6 @@
         <w:tag w:val="goog_rdk_125"/>
         <w:id w:val="-632712264"/>
       </w:sdtPr>
-      <w:sdtEndPr/>
       <w:sdtContent>
         <w:p>
           <w:pPr>
@@ -4719,7 +4647,6 @@
         <w:tag w:val="goog_rdk_126"/>
         <w:id w:val="1704526806"/>
       </w:sdtPr>
-      <w:sdtEndPr/>
       <w:sdtContent>
         <w:p>
           <w:pPr>
@@ -4812,7 +4739,6 @@
         <w:tag w:val="goog_rdk_127"/>
         <w:id w:val="1950734433"/>
       </w:sdtPr>
-      <w:sdtEndPr/>
       <w:sdtContent>
         <w:p>
           <w:pPr>
@@ -4836,7 +4762,6 @@
         <w:tag w:val="goog_rdk_128"/>
         <w:id w:val="1492992570"/>
       </w:sdtPr>
-      <w:sdtEndPr/>
       <w:sdtContent>
         <w:p>
           <w:pPr>
@@ -4854,7 +4779,6 @@
         <w:tag w:val="goog_rdk_129"/>
         <w:id w:val="32324228"/>
       </w:sdtPr>
-      <w:sdtEndPr/>
       <w:sdtContent>
         <w:p>
           <w:pPr>
@@ -4881,7 +4805,6 @@
         <w:tag w:val="goog_rdk_130"/>
         <w:id w:val="537164402"/>
       </w:sdtPr>
-      <w:sdtEndPr/>
       <w:sdtContent>
         <w:p>
           <w:pPr>
@@ -4911,8 +4834,8 @@
       <w:sdtPr>
         <w:tag w:val="goog_rdk_131"/>
         <w:id w:val="-906676675"/>
+        <w:showingPlcHdr/>
       </w:sdtPr>
-      <w:sdtEndPr/>
       <w:sdtContent>
         <w:p>
           <w:pPr>
@@ -4921,6 +4844,9 @@
               <w:b/>
             </w:rPr>
           </w:pPr>
+          <w:r>
+            <w:t xml:space="preserve">     </w:t>
+          </w:r>
         </w:p>
       </w:sdtContent>
     </w:sdt>
@@ -4929,9 +4855,90 @@
         <w:tag w:val="goog_rdk_132"/>
         <w:id w:val="440645541"/>
       </w:sdtPr>
-      <w:sdtEndPr/>
       <w:sdtContent>
-        <w:p/>
+        <w:p>
+          <w:r>
+            <w:t>Napjainkban a legelterjedtebb alkalmaz</w:t>
+          </w:r>
+          <w:r>
+            <w:t>ások mind a böngészőkben futnak.</w:t>
+          </w:r>
+          <w:r>
+            <w:t xml:space="preserve"> </w:t>
+          </w:r>
+          <w:r>
+            <w:t>Vegyük például a közösségi oldalakat vagy az online áruházakat. Régen minden alkalmazást külön telepíteni kellett</w:t>
+          </w:r>
+          <w:r>
+            <w:t xml:space="preserve"> a számítógépünkre</w:t>
+          </w:r>
+          <w:r>
+            <w:t xml:space="preserve">, ám az internet megjelenésével egyre nagyobb teret hódítottak a webes applikációk és ez a jelenben is növekvő tendenciát mutat. Tűzbe merem tenni a kezem azért, hogy mindenki találkozott már olyan weboldallal, ahol valami nem működött megfelelően (egy gomb, </w:t>
+          </w:r>
+          <w:r>
+            <w:t xml:space="preserve">egy link, </w:t>
+          </w:r>
+          <w:r>
+            <w:t>esetleg egy old</w:t>
+          </w:r>
+          <w:r>
+            <w:t>al nem töltődött be megfelelően vagy</w:t>
+          </w:r>
+          <w:r>
+            <w:t xml:space="preserve"> a képek hiányoztak és hasonlók). Mond valamit a </w:t>
+          </w:r>
+          <w:r>
+            <w:t>404 Not Found</w:t>
+          </w:r>
+          <w:r>
+            <w:t xml:space="preserve"> hibakód? Biztos vagyok benne, hogy mindnyájan belefutottunk legalább egyszer egy ilyen ablakba. Ez annyit jelent, hogy a weboldal hibás. Nem a mi hibánkból nem működik, egyszerűen a fejlesztés során nem fordítottak kellő hagsúl</w:t>
+          </w:r>
+          <w:r>
+            <w:t>yt a tesztelésre, mert k</w:t>
+          </w:r>
+          <w:r>
+            <w:t>iszűrhették volna a hibát, ha megfelelően tesztelik az oldalt, mielőtt elérhetővé teszik mindenki számára.</w:t>
+          </w:r>
+          <w:r>
+            <w:t xml:space="preserve"> Dolgozatom témája a webalkalmazások  tesztelése, melyhez kiválasztottam a számomra legszimpatikusabb keretrendszert – a Seleniumot. A Selenium egy olyan teszt keretrendszer, melynek segítségével automatizálni tudjuk a böngészőt, így tudjuk szimulálni a végfelha</w:t>
+          </w:r>
+          <w:r>
+            <w:t>sználó viselkedését. A dolgozat</w:t>
+          </w:r>
+          <w:r>
+            <w:t xml:space="preserve">ban utána jártam, hogy hogyan lehet egy ilyen keretrendszert hatékonyan felépíteni, </w:t>
+          </w:r>
+          <w:r>
+            <w:t xml:space="preserve">elkerülve a gyakori hibákat, </w:t>
+          </w:r>
+          <w:r>
+            <w:t>valamint annak is, hogy hogyan lehetne a tesztelés</w:t>
+          </w:r>
+          <w:r>
+            <w:t>be bevonni olyan embereket</w:t>
+          </w:r>
+          <w:r>
+            <w:t>, akik nem tudnak programozni</w:t>
+          </w:r>
+          <w:r>
+            <w:t>, ebben volt segítségemre a BDD (Behaviour Driven Development) egyik implementációja, a Cucumber</w:t>
+          </w:r>
+          <w:r>
+            <w:t>.</w:t>
+          </w:r>
+          <w:r>
+            <w:t xml:space="preserve"> A Seleniumot java programozási nyelven automatizáltam, és miután meglett a keretrendszer, egy általam fejlesztett webes applikáción vizsgáltam meg azt, hogy az egyes böngészők hogyan futtatják a teszteket, milyen helyzetben melyik a gyorsabb. Kutatásom </w:t>
+          </w:r>
+          <w:r>
+            <w:t xml:space="preserve">során arra a kérdésre keresem a választ, </w:t>
+          </w:r>
+          <w:r>
+            <w:t>hogy: mikortól érdeme</w:t>
+          </w:r>
+          <w:r>
+            <w:t>s automatizált teszteket írnunk és mikor érdemes inkább manuálisan tesztelni az oldalt? Ezáltal hozzájárulva a webes applikációk minőségének javulásához.</w:t>
+          </w:r>
+        </w:p>
       </w:sdtContent>
     </w:sdt>
     <w:sdt>
@@ -4939,7 +4946,6 @@
         <w:tag w:val="goog_rdk_133"/>
         <w:id w:val="-1579896556"/>
       </w:sdtPr>
-      <w:sdtEndPr/>
       <w:sdtContent>
         <w:p>
           <w:pPr>
@@ -4970,7 +4976,6 @@
         <w:tag w:val="goog_rdk_134"/>
         <w:id w:val="-1091853090"/>
       </w:sdtPr>
-      <w:sdtEndPr/>
       <w:sdtContent>
         <w:p>
           <w:pPr>
@@ -4987,9 +4992,66 @@
         <w:tag w:val="goog_rdk_135"/>
         <w:id w:val="794556310"/>
       </w:sdtPr>
-      <w:sdtEndPr/>
       <w:sdtContent>
-        <w:p/>
+        <w:p>
+          <w:r>
+            <w:t xml:space="preserve">Nowadays, the most common applications are running in browsers. Take, for example, social networking sites or online stores. In the past, every application had to be installed on our computer separately, but with the advent of the Internet, web applications became more and more popular and this is an increasing trend in the present. I dare to put my hands on </w:t>
+          </w:r>
+          <w:r>
+            <w:t>fire</w:t>
+          </w:r>
+          <w:r>
+            <w:t xml:space="preserve"> that everyone has already met a website where something did not work properly (a button, a link, or a page was not loaded properly or the images were missing and </w:t>
+          </w:r>
+          <w:r>
+            <w:t>so on</w:t>
+          </w:r>
+          <w:r>
+            <w:t>). Do</w:t>
+          </w:r>
+          <w:r>
+            <w:t>es t</w:t>
+          </w:r>
+          <w:r>
+            <w:t xml:space="preserve">he 404 Not Found </w:t>
+          </w:r>
+          <w:r>
+            <w:t>tell you something</w:t>
+          </w:r>
+          <w:r>
+            <w:t xml:space="preserve">? I'm sure we all ran into such a window at least once. This means that the website is defective. It </w:t>
+          </w:r>
+          <w:r>
+            <w:t xml:space="preserve">is not </w:t>
+          </w:r>
+          <w:r>
+            <w:t>our fault, simply</w:t>
+          </w:r>
+          <w:r>
+            <w:t xml:space="preserve"> the developers did not put</w:t>
+          </w:r>
+          <w:r>
+            <w:t xml:space="preserve"> </w:t>
+          </w:r>
+          <w:r>
+            <w:t xml:space="preserve">enough effort on testing </w:t>
+          </w:r>
+          <w:r>
+            <w:t>during the development, because they could have filtered the error if they properly tested the page before making it available to everyone. The topic of my thesis is the testing of web applications, for which I chose the most sympathetic framework - Selenium. Selenium is a test framework that allows us to automate the browser so we can simulate end-user behavior. In the thesis, I went on to find out how to build such a framework efficiently, avoiding common mistakes, and how to involve people who cannot program into the test, which was helped by one of the implementations of BD</w:t>
+          </w:r>
+          <w:r>
+            <w:t>D (Behavior Driven Development), the</w:t>
+          </w:r>
+          <w:r>
+            <w:t xml:space="preserve"> Cucumber. Selenium was automated in java programming language, and after the framework was developed, I examined how the browsers run the tests on a web application that I developed, which one was faster. In my research, I am looking for the answer to the question: When should we write a</w:t>
+          </w:r>
+          <w:r>
+            <w:t>utomated tests and when should we</w:t>
+          </w:r>
+          <w:r>
+            <w:t xml:space="preserve"> manually test the page? This will help improve the quality of web applications.</w:t>
+          </w:r>
+        </w:p>
       </w:sdtContent>
     </w:sdt>
     <w:p>
@@ -5047,7 +5109,15 @@
             <w:rPr>
               <w:lang w:val="hu-HU"/>
             </w:rPr>
-            <w:t>Tartalom</w:t>
+            <w:t>Tartalo</w:t>
+          </w:r>
+          <w:bookmarkStart w:id="1" w:name="_GoBack"/>
+          <w:bookmarkEnd w:id="1"/>
+          <w:r>
+            <w:rPr>
+              <w:lang w:val="hu-HU"/>
+            </w:rPr>
+            <w:t>m</w:t>
           </w:r>
         </w:p>
         <w:p>
@@ -5071,7 +5141,7 @@
           <w:r>
             <w:fldChar w:fldCharType="separate"/>
           </w:r>
-          <w:hyperlink w:anchor="_Toc12898308" w:history="1">
+          <w:hyperlink w:anchor="_Toc12909989" w:history="1">
             <w:r>
               <w:rPr>
                 <w:rStyle w:val="Hiperhivatkozs"/>
@@ -5094,7 +5164,7 @@
               <w:rPr>
                 <w:webHidden/>
               </w:rPr>
-              <w:instrText xml:space="preserve"> PAGEREF _Toc12898308 \h </w:instrText>
+              <w:instrText xml:space="preserve"> PAGEREF _Toc12909989 \h </w:instrText>
             </w:r>
             <w:r>
               <w:rPr>
@@ -5111,7 +5181,7 @@
               <w:rPr>
                 <w:webHidden/>
               </w:rPr>
-              <w:t>3</w:t>
+              <w:t>11</w:t>
             </w:r>
             <w:r>
               <w:rPr>
@@ -5133,7 +5203,7 @@
               <w:lang w:eastAsia="hu-HU"/>
             </w:rPr>
           </w:pPr>
-          <w:hyperlink w:anchor="_Toc12898309" w:history="1">
+          <w:hyperlink w:anchor="_Toc12909990" w:history="1">
             <w:r>
               <w:rPr>
                 <w:rStyle w:val="Hiperhivatkozs"/>
@@ -5156,441 +5226,7 @@
               <w:rPr>
                 <w:webHidden/>
               </w:rPr>
-              <w:instrText xml:space="preserve"> PAGEREF _Toc12898309 \h </w:instrText>
-            </w:r>
-            <w:r>
-              <w:rPr>
-                <w:webHidden/>
-              </w:rPr>
-            </w:r>
-            <w:r>
-              <w:rPr>
-                <w:webHidden/>
-              </w:rPr>
-              <w:fldChar w:fldCharType="separate"/>
-            </w:r>
-            <w:r>
-              <w:rPr>
-                <w:webHidden/>
-              </w:rPr>
-              <w:t>4</w:t>
-            </w:r>
-            <w:r>
-              <w:rPr>
-                <w:webHidden/>
-              </w:rPr>
-              <w:fldChar w:fldCharType="end"/>
-            </w:r>
-          </w:hyperlink>
-        </w:p>
-        <w:p>
-          <w:pPr>
-            <w:pStyle w:val="TJ2"/>
-            <w:tabs>
-              <w:tab w:val="right" w:leader="dot" w:pos="9016"/>
-            </w:tabs>
-            <w:rPr>
-              <w:rFonts w:asciiTheme="minorHAnsi" w:eastAsiaTheme="minorEastAsia" w:hAnsiTheme="minorHAnsi"/>
-              <w:sz w:val="22"/>
-              <w:lang w:eastAsia="hu-HU"/>
-            </w:rPr>
-          </w:pPr>
-          <w:hyperlink w:anchor="_Toc12898310" w:history="1">
-            <w:r>
-              <w:rPr>
-                <w:rStyle w:val="Hiperhivatkozs"/>
-              </w:rPr>
-              <w:t>Autómatizált tesztelési keretrendszerek</w:t>
-            </w:r>
-            <w:r>
-              <w:rPr>
-                <w:webHidden/>
-              </w:rPr>
-              <w:tab/>
-            </w:r>
-            <w:r>
-              <w:rPr>
-                <w:webHidden/>
-              </w:rPr>
-              <w:fldChar w:fldCharType="begin"/>
-            </w:r>
-            <w:r>
-              <w:rPr>
-                <w:webHidden/>
-              </w:rPr>
-              <w:instrText xml:space="preserve"> PAGEREF _Toc12898310 \h </w:instrText>
-            </w:r>
-            <w:r>
-              <w:rPr>
-                <w:webHidden/>
-              </w:rPr>
-            </w:r>
-            <w:r>
-              <w:rPr>
-                <w:webHidden/>
-              </w:rPr>
-              <w:fldChar w:fldCharType="separate"/>
-            </w:r>
-            <w:r>
-              <w:rPr>
-                <w:webHidden/>
-              </w:rPr>
-              <w:t>4</w:t>
-            </w:r>
-            <w:r>
-              <w:rPr>
-                <w:webHidden/>
-              </w:rPr>
-              <w:fldChar w:fldCharType="end"/>
-            </w:r>
-          </w:hyperlink>
-        </w:p>
-        <w:p>
-          <w:pPr>
-            <w:pStyle w:val="TJ2"/>
-            <w:tabs>
-              <w:tab w:val="right" w:leader="dot" w:pos="9016"/>
-            </w:tabs>
-            <w:rPr>
-              <w:rFonts w:asciiTheme="minorHAnsi" w:eastAsiaTheme="minorEastAsia" w:hAnsiTheme="minorHAnsi"/>
-              <w:sz w:val="22"/>
-              <w:lang w:eastAsia="hu-HU"/>
-            </w:rPr>
-          </w:pPr>
-          <w:hyperlink w:anchor="_Toc12898311" w:history="1">
-            <w:r>
-              <w:rPr>
-                <w:rStyle w:val="Hiperhivatkozs"/>
-              </w:rPr>
-              <w:t>Az automatizált tesztelés tipikus buktatói</w:t>
-            </w:r>
-            <w:r>
-              <w:rPr>
-                <w:webHidden/>
-              </w:rPr>
-              <w:tab/>
-            </w:r>
-            <w:r>
-              <w:rPr>
-                <w:webHidden/>
-              </w:rPr>
-              <w:fldChar w:fldCharType="begin"/>
-            </w:r>
-            <w:r>
-              <w:rPr>
-                <w:webHidden/>
-              </w:rPr>
-              <w:instrText xml:space="preserve"> PAGEREF _Toc12898311 \h </w:instrText>
-            </w:r>
-            <w:r>
-              <w:rPr>
-                <w:webHidden/>
-              </w:rPr>
-            </w:r>
-            <w:r>
-              <w:rPr>
-                <w:webHidden/>
-              </w:rPr>
-              <w:fldChar w:fldCharType="separate"/>
-            </w:r>
-            <w:r>
-              <w:rPr>
-                <w:webHidden/>
-              </w:rPr>
-              <w:t>6</w:t>
-            </w:r>
-            <w:r>
-              <w:rPr>
-                <w:webHidden/>
-              </w:rPr>
-              <w:fldChar w:fldCharType="end"/>
-            </w:r>
-          </w:hyperlink>
-        </w:p>
-        <w:p>
-          <w:pPr>
-            <w:pStyle w:val="TJ1"/>
-            <w:tabs>
-              <w:tab w:val="right" w:leader="dot" w:pos="9016"/>
-            </w:tabs>
-            <w:rPr>
-              <w:rFonts w:asciiTheme="minorHAnsi" w:eastAsiaTheme="minorEastAsia" w:hAnsiTheme="minorHAnsi"/>
-              <w:sz w:val="22"/>
-              <w:lang w:eastAsia="hu-HU"/>
-            </w:rPr>
-          </w:pPr>
-          <w:hyperlink w:anchor="_Toc12898312" w:history="1">
-            <w:r>
-              <w:rPr>
-                <w:rStyle w:val="Hiperhivatkozs"/>
-              </w:rPr>
-              <w:t>A kutatott technológiák bemutatása</w:t>
-            </w:r>
-            <w:r>
-              <w:rPr>
-                <w:webHidden/>
-              </w:rPr>
-              <w:tab/>
-            </w:r>
-            <w:r>
-              <w:rPr>
-                <w:webHidden/>
-              </w:rPr>
-              <w:fldChar w:fldCharType="begin"/>
-            </w:r>
-            <w:r>
-              <w:rPr>
-                <w:webHidden/>
-              </w:rPr>
-              <w:instrText xml:space="preserve"> PAGEREF _Toc12898312 \h </w:instrText>
-            </w:r>
-            <w:r>
-              <w:rPr>
-                <w:webHidden/>
-              </w:rPr>
-            </w:r>
-            <w:r>
-              <w:rPr>
-                <w:webHidden/>
-              </w:rPr>
-              <w:fldChar w:fldCharType="separate"/>
-            </w:r>
-            <w:r>
-              <w:rPr>
-                <w:webHidden/>
-              </w:rPr>
-              <w:t>9</w:t>
-            </w:r>
-            <w:r>
-              <w:rPr>
-                <w:webHidden/>
-              </w:rPr>
-              <w:fldChar w:fldCharType="end"/>
-            </w:r>
-          </w:hyperlink>
-        </w:p>
-        <w:p>
-          <w:pPr>
-            <w:pStyle w:val="TJ2"/>
-            <w:tabs>
-              <w:tab w:val="right" w:leader="dot" w:pos="9016"/>
-            </w:tabs>
-            <w:rPr>
-              <w:rFonts w:asciiTheme="minorHAnsi" w:eastAsiaTheme="minorEastAsia" w:hAnsiTheme="minorHAnsi"/>
-              <w:sz w:val="22"/>
-              <w:lang w:eastAsia="hu-HU"/>
-            </w:rPr>
-          </w:pPr>
-          <w:hyperlink w:anchor="_Toc12898313" w:history="1">
-            <w:r>
-              <w:rPr>
-                <w:rStyle w:val="Hiperhivatkozs"/>
-              </w:rPr>
-              <w:t>Selenium</w:t>
-            </w:r>
-            <w:r>
-              <w:rPr>
-                <w:webHidden/>
-              </w:rPr>
-              <w:tab/>
-            </w:r>
-            <w:r>
-              <w:rPr>
-                <w:webHidden/>
-              </w:rPr>
-              <w:fldChar w:fldCharType="begin"/>
-            </w:r>
-            <w:r>
-              <w:rPr>
-                <w:webHidden/>
-              </w:rPr>
-              <w:instrText xml:space="preserve"> PAGEREF _Toc12898313 \h </w:instrText>
-            </w:r>
-            <w:r>
-              <w:rPr>
-                <w:webHidden/>
-              </w:rPr>
-            </w:r>
-            <w:r>
-              <w:rPr>
-                <w:webHidden/>
-              </w:rPr>
-              <w:fldChar w:fldCharType="separate"/>
-            </w:r>
-            <w:r>
-              <w:rPr>
-                <w:webHidden/>
-              </w:rPr>
-              <w:t>9</w:t>
-            </w:r>
-            <w:r>
-              <w:rPr>
-                <w:webHidden/>
-              </w:rPr>
-              <w:fldChar w:fldCharType="end"/>
-            </w:r>
-          </w:hyperlink>
-        </w:p>
-        <w:p>
-          <w:pPr>
-            <w:pStyle w:val="TJ3"/>
-            <w:tabs>
-              <w:tab w:val="right" w:leader="dot" w:pos="9016"/>
-            </w:tabs>
-            <w:rPr>
-              <w:rFonts w:asciiTheme="minorHAnsi" w:eastAsiaTheme="minorEastAsia" w:hAnsiTheme="minorHAnsi"/>
-              <w:sz w:val="22"/>
-              <w:lang w:eastAsia="hu-HU"/>
-            </w:rPr>
-          </w:pPr>
-          <w:hyperlink w:anchor="_Toc12898314" w:history="1">
-            <w:r>
-              <w:rPr>
-                <w:rStyle w:val="Hiperhivatkozs"/>
-              </w:rPr>
-              <w:t>Miért Selenium?</w:t>
-            </w:r>
-            <w:r>
-              <w:rPr>
-                <w:webHidden/>
-              </w:rPr>
-              <w:tab/>
-            </w:r>
-            <w:r>
-              <w:rPr>
-                <w:webHidden/>
-              </w:rPr>
-              <w:fldChar w:fldCharType="begin"/>
-            </w:r>
-            <w:r>
-              <w:rPr>
-                <w:webHidden/>
-              </w:rPr>
-              <w:instrText xml:space="preserve"> PAGEREF _Toc12898314 \h </w:instrText>
-            </w:r>
-            <w:r>
-              <w:rPr>
-                <w:webHidden/>
-              </w:rPr>
-            </w:r>
-            <w:r>
-              <w:rPr>
-                <w:webHidden/>
-              </w:rPr>
-              <w:fldChar w:fldCharType="separate"/>
-            </w:r>
-            <w:r>
-              <w:rPr>
-                <w:webHidden/>
-              </w:rPr>
-              <w:t>9</w:t>
-            </w:r>
-            <w:r>
-              <w:rPr>
-                <w:webHidden/>
-              </w:rPr>
-              <w:fldChar w:fldCharType="end"/>
-            </w:r>
-          </w:hyperlink>
-        </w:p>
-        <w:p>
-          <w:pPr>
-            <w:pStyle w:val="TJ3"/>
-            <w:tabs>
-              <w:tab w:val="right" w:leader="dot" w:pos="9016"/>
-            </w:tabs>
-            <w:rPr>
-              <w:rFonts w:asciiTheme="minorHAnsi" w:eastAsiaTheme="minorEastAsia" w:hAnsiTheme="minorHAnsi"/>
-              <w:sz w:val="22"/>
-              <w:lang w:eastAsia="hu-HU"/>
-            </w:rPr>
-          </w:pPr>
-          <w:hyperlink w:anchor="_Toc12898315" w:history="1">
-            <w:r>
-              <w:rPr>
-                <w:rStyle w:val="Hiperhivatkozs"/>
-              </w:rPr>
-              <w:t>Selenium IDE</w:t>
-            </w:r>
-            <w:r>
-              <w:rPr>
-                <w:webHidden/>
-              </w:rPr>
-              <w:tab/>
-            </w:r>
-            <w:r>
-              <w:rPr>
-                <w:webHidden/>
-              </w:rPr>
-              <w:fldChar w:fldCharType="begin"/>
-            </w:r>
-            <w:r>
-              <w:rPr>
-                <w:webHidden/>
-              </w:rPr>
-              <w:instrText xml:space="preserve"> PAGEREF _Toc12898315 \h </w:instrText>
-            </w:r>
-            <w:r>
-              <w:rPr>
-                <w:webHidden/>
-              </w:rPr>
-            </w:r>
-            <w:r>
-              <w:rPr>
-                <w:webHidden/>
-              </w:rPr>
-              <w:fldChar w:fldCharType="separate"/>
-            </w:r>
-            <w:r>
-              <w:rPr>
-                <w:webHidden/>
-              </w:rPr>
-              <w:t>10</w:t>
-            </w:r>
-            <w:r>
-              <w:rPr>
-                <w:webHidden/>
-              </w:rPr>
-              <w:fldChar w:fldCharType="end"/>
-            </w:r>
-          </w:hyperlink>
-        </w:p>
-        <w:p>
-          <w:pPr>
-            <w:pStyle w:val="TJ3"/>
-            <w:tabs>
-              <w:tab w:val="right" w:leader="dot" w:pos="9016"/>
-            </w:tabs>
-            <w:rPr>
-              <w:rFonts w:asciiTheme="minorHAnsi" w:eastAsiaTheme="minorEastAsia" w:hAnsiTheme="minorHAnsi"/>
-              <w:sz w:val="22"/>
-              <w:lang w:eastAsia="hu-HU"/>
-            </w:rPr>
-          </w:pPr>
-          <w:hyperlink w:anchor="_Toc12898316" w:history="1">
-            <w:r>
-              <w:rPr>
-                <w:rStyle w:val="Hiperhivatkozs"/>
-              </w:rPr>
-              <w:t>Selenium WebDriver</w:t>
-            </w:r>
-            <w:r>
-              <w:rPr>
-                <w:webHidden/>
-              </w:rPr>
-              <w:tab/>
-            </w:r>
-            <w:r>
-              <w:rPr>
-                <w:webHidden/>
-              </w:rPr>
-              <w:fldChar w:fldCharType="begin"/>
-            </w:r>
-            <w:r>
-              <w:rPr>
-                <w:webHidden/>
-              </w:rPr>
-              <w:instrText xml:space="preserve"> PAGEREF _Toc12898316 \h </w:instrText>
+              <w:instrText xml:space="preserve"> PAGEREF _Toc12909990 \h </w:instrText>
             </w:r>
             <w:r>
               <w:rPr>
@@ -5619,7 +5255,7 @@
         </w:p>
         <w:p>
           <w:pPr>
-            <w:pStyle w:val="TJ3"/>
+            <w:pStyle w:val="TJ2"/>
             <w:tabs>
               <w:tab w:val="right" w:leader="dot" w:pos="9016"/>
             </w:tabs>
@@ -5629,12 +5265,12 @@
               <w:lang w:eastAsia="hu-HU"/>
             </w:rPr>
           </w:pPr>
-          <w:hyperlink w:anchor="_Toc12898317" w:history="1">
+          <w:hyperlink w:anchor="_Toc12909991" w:history="1">
             <w:r>
               <w:rPr>
                 <w:rStyle w:val="Hiperhivatkozs"/>
               </w:rPr>
-              <w:t>WebElement-ek és betájolásuk</w:t>
+              <w:t>Autómatizált tesztelési keretrendszerek</w:t>
             </w:r>
             <w:r>
               <w:rPr>
@@ -5652,7 +5288,7 @@
               <w:rPr>
                 <w:webHidden/>
               </w:rPr>
-              <w:instrText xml:space="preserve"> PAGEREF _Toc12898317 \h </w:instrText>
+              <w:instrText xml:space="preserve"> PAGEREF _Toc12909991 \h </w:instrText>
             </w:r>
             <w:r>
               <w:rPr>
@@ -5669,7 +5305,69 @@
               <w:rPr>
                 <w:webHidden/>
               </w:rPr>
-              <w:t>15</w:t>
+              <w:t>12</w:t>
+            </w:r>
+            <w:r>
+              <w:rPr>
+                <w:webHidden/>
+              </w:rPr>
+              <w:fldChar w:fldCharType="end"/>
+            </w:r>
+          </w:hyperlink>
+        </w:p>
+        <w:p>
+          <w:pPr>
+            <w:pStyle w:val="TJ2"/>
+            <w:tabs>
+              <w:tab w:val="right" w:leader="dot" w:pos="9016"/>
+            </w:tabs>
+            <w:rPr>
+              <w:rFonts w:asciiTheme="minorHAnsi" w:eastAsiaTheme="minorEastAsia" w:hAnsiTheme="minorHAnsi"/>
+              <w:sz w:val="22"/>
+              <w:lang w:eastAsia="hu-HU"/>
+            </w:rPr>
+          </w:pPr>
+          <w:hyperlink w:anchor="_Toc12909992" w:history="1">
+            <w:r>
+              <w:rPr>
+                <w:rStyle w:val="Hiperhivatkozs"/>
+              </w:rPr>
+              <w:t>Az automatizált tesztelés tipikus buktatói</w:t>
+            </w:r>
+            <w:r>
+              <w:rPr>
+                <w:webHidden/>
+              </w:rPr>
+              <w:tab/>
+            </w:r>
+            <w:r>
+              <w:rPr>
+                <w:webHidden/>
+              </w:rPr>
+              <w:fldChar w:fldCharType="begin"/>
+            </w:r>
+            <w:r>
+              <w:rPr>
+                <w:webHidden/>
+              </w:rPr>
+              <w:instrText xml:space="preserve"> PAGEREF _Toc12909992 \h </w:instrText>
+            </w:r>
+            <w:r>
+              <w:rPr>
+                <w:webHidden/>
+              </w:rPr>
+            </w:r>
+            <w:r>
+              <w:rPr>
+                <w:webHidden/>
+              </w:rPr>
+              <w:fldChar w:fldCharType="separate"/>
+            </w:r>
+            <w:r>
+              <w:rPr>
+                <w:webHidden/>
+              </w:rPr>
+              <w:t>14</w:t>
             </w:r>
             <w:r>
               <w:rPr>
@@ -5691,12 +5389,12 @@
               <w:lang w:eastAsia="hu-HU"/>
             </w:rPr>
           </w:pPr>
-          <w:hyperlink w:anchor="_Toc12898318" w:history="1">
+          <w:hyperlink w:anchor="_Toc12909993" w:history="1">
             <w:r>
               <w:rPr>
                 <w:rStyle w:val="Hiperhivatkozs"/>
               </w:rPr>
-              <w:t>Megvalósított rendszer bemutatása</w:t>
+              <w:t>A kutatott technológiák bemutatása</w:t>
             </w:r>
             <w:r>
               <w:rPr>
@@ -5714,7 +5412,7 @@
               <w:rPr>
                 <w:webHidden/>
               </w:rPr>
-              <w:instrText xml:space="preserve"> PAGEREF _Toc12898318 \h </w:instrText>
+              <w:instrText xml:space="preserve"> PAGEREF _Toc12909993 \h </w:instrText>
             </w:r>
             <w:r>
               <w:rPr>
@@ -5731,7 +5429,7 @@
               <w:rPr>
                 <w:webHidden/>
               </w:rPr>
-              <w:t>18</w:t>
+              <w:t>17</w:t>
             </w:r>
             <w:r>
               <w:rPr>
@@ -5753,12 +5451,12 @@
               <w:lang w:eastAsia="hu-HU"/>
             </w:rPr>
           </w:pPr>
-          <w:hyperlink w:anchor="_Toc12898319" w:history="1">
+          <w:hyperlink w:anchor="_Toc12909994" w:history="1">
             <w:r>
               <w:rPr>
                 <w:rStyle w:val="Hiperhivatkozs"/>
               </w:rPr>
-              <w:t>A Webalkalmazás</w:t>
+              <w:t>Selenium</w:t>
             </w:r>
             <w:r>
               <w:rPr>
@@ -5776,7 +5474,131 @@
               <w:rPr>
                 <w:webHidden/>
               </w:rPr>
-              <w:instrText xml:space="preserve"> PAGEREF _Toc12898319 \h </w:instrText>
+              <w:instrText xml:space="preserve"> PAGEREF _Toc12909994 \h </w:instrText>
+            </w:r>
+            <w:r>
+              <w:rPr>
+                <w:webHidden/>
+              </w:rPr>
+            </w:r>
+            <w:r>
+              <w:rPr>
+                <w:webHidden/>
+              </w:rPr>
+              <w:fldChar w:fldCharType="separate"/>
+            </w:r>
+            <w:r>
+              <w:rPr>
+                <w:webHidden/>
+              </w:rPr>
+              <w:t>17</w:t>
+            </w:r>
+            <w:r>
+              <w:rPr>
+                <w:webHidden/>
+              </w:rPr>
+              <w:fldChar w:fldCharType="end"/>
+            </w:r>
+          </w:hyperlink>
+        </w:p>
+        <w:p>
+          <w:pPr>
+            <w:pStyle w:val="TJ3"/>
+            <w:tabs>
+              <w:tab w:val="right" w:leader="dot" w:pos="9016"/>
+            </w:tabs>
+            <w:rPr>
+              <w:rFonts w:asciiTheme="minorHAnsi" w:eastAsiaTheme="minorEastAsia" w:hAnsiTheme="minorHAnsi"/>
+              <w:sz w:val="22"/>
+              <w:lang w:eastAsia="hu-HU"/>
+            </w:rPr>
+          </w:pPr>
+          <w:hyperlink w:anchor="_Toc12909995" w:history="1">
+            <w:r>
+              <w:rPr>
+                <w:rStyle w:val="Hiperhivatkozs"/>
+              </w:rPr>
+              <w:t>Miért Selenium?</w:t>
+            </w:r>
+            <w:r>
+              <w:rPr>
+                <w:webHidden/>
+              </w:rPr>
+              <w:tab/>
+            </w:r>
+            <w:r>
+              <w:rPr>
+                <w:webHidden/>
+              </w:rPr>
+              <w:fldChar w:fldCharType="begin"/>
+            </w:r>
+            <w:r>
+              <w:rPr>
+                <w:webHidden/>
+              </w:rPr>
+              <w:instrText xml:space="preserve"> PAGEREF _Toc12909995 \h </w:instrText>
+            </w:r>
+            <w:r>
+              <w:rPr>
+                <w:webHidden/>
+              </w:rPr>
+            </w:r>
+            <w:r>
+              <w:rPr>
+                <w:webHidden/>
+              </w:rPr>
+              <w:fldChar w:fldCharType="separate"/>
+            </w:r>
+            <w:r>
+              <w:rPr>
+                <w:webHidden/>
+              </w:rPr>
+              <w:t>17</w:t>
+            </w:r>
+            <w:r>
+              <w:rPr>
+                <w:webHidden/>
+              </w:rPr>
+              <w:fldChar w:fldCharType="end"/>
+            </w:r>
+          </w:hyperlink>
+        </w:p>
+        <w:p>
+          <w:pPr>
+            <w:pStyle w:val="TJ3"/>
+            <w:tabs>
+              <w:tab w:val="right" w:leader="dot" w:pos="9016"/>
+            </w:tabs>
+            <w:rPr>
+              <w:rFonts w:asciiTheme="minorHAnsi" w:eastAsiaTheme="minorEastAsia" w:hAnsiTheme="minorHAnsi"/>
+              <w:sz w:val="22"/>
+              <w:lang w:eastAsia="hu-HU"/>
+            </w:rPr>
+          </w:pPr>
+          <w:hyperlink w:anchor="_Toc12909996" w:history="1">
+            <w:r>
+              <w:rPr>
+                <w:rStyle w:val="Hiperhivatkozs"/>
+              </w:rPr>
+              <w:t>Selenium IDE</w:t>
+            </w:r>
+            <w:r>
+              <w:rPr>
+                <w:webHidden/>
+              </w:rPr>
+              <w:tab/>
+            </w:r>
+            <w:r>
+              <w:rPr>
+                <w:webHidden/>
+              </w:rPr>
+              <w:fldChar w:fldCharType="begin"/>
+            </w:r>
+            <w:r>
+              <w:rPr>
+                <w:webHidden/>
+              </w:rPr>
+              <w:instrText xml:space="preserve"> PAGEREF _Toc12909996 \h </w:instrText>
             </w:r>
             <w:r>
               <w:rPr>
@@ -5815,7 +5637,255 @@
               <w:lang w:eastAsia="hu-HU"/>
             </w:rPr>
           </w:pPr>
-          <w:hyperlink w:anchor="_Toc12898320" w:history="1">
+          <w:hyperlink w:anchor="_Toc12909997" w:history="1">
+            <w:r>
+              <w:rPr>
+                <w:rStyle w:val="Hiperhivatkozs"/>
+              </w:rPr>
+              <w:t>Selenium WebDriver</w:t>
+            </w:r>
+            <w:r>
+              <w:rPr>
+                <w:webHidden/>
+              </w:rPr>
+              <w:tab/>
+            </w:r>
+            <w:r>
+              <w:rPr>
+                <w:webHidden/>
+              </w:rPr>
+              <w:fldChar w:fldCharType="begin"/>
+            </w:r>
+            <w:r>
+              <w:rPr>
+                <w:webHidden/>
+              </w:rPr>
+              <w:instrText xml:space="preserve"> PAGEREF _Toc12909997 \h </w:instrText>
+            </w:r>
+            <w:r>
+              <w:rPr>
+                <w:webHidden/>
+              </w:rPr>
+            </w:r>
+            <w:r>
+              <w:rPr>
+                <w:webHidden/>
+              </w:rPr>
+              <w:fldChar w:fldCharType="separate"/>
+            </w:r>
+            <w:r>
+              <w:rPr>
+                <w:webHidden/>
+              </w:rPr>
+              <w:t>20</w:t>
+            </w:r>
+            <w:r>
+              <w:rPr>
+                <w:webHidden/>
+              </w:rPr>
+              <w:fldChar w:fldCharType="end"/>
+            </w:r>
+          </w:hyperlink>
+        </w:p>
+        <w:p>
+          <w:pPr>
+            <w:pStyle w:val="TJ3"/>
+            <w:tabs>
+              <w:tab w:val="right" w:leader="dot" w:pos="9016"/>
+            </w:tabs>
+            <w:rPr>
+              <w:rFonts w:asciiTheme="minorHAnsi" w:eastAsiaTheme="minorEastAsia" w:hAnsiTheme="minorHAnsi"/>
+              <w:sz w:val="22"/>
+              <w:lang w:eastAsia="hu-HU"/>
+            </w:rPr>
+          </w:pPr>
+          <w:hyperlink w:anchor="_Toc12909998" w:history="1">
+            <w:r>
+              <w:rPr>
+                <w:rStyle w:val="Hiperhivatkozs"/>
+              </w:rPr>
+              <w:t>WebElement-ek és betájolásuk</w:t>
+            </w:r>
+            <w:r>
+              <w:rPr>
+                <w:webHidden/>
+              </w:rPr>
+              <w:tab/>
+            </w:r>
+            <w:r>
+              <w:rPr>
+                <w:webHidden/>
+              </w:rPr>
+              <w:fldChar w:fldCharType="begin"/>
+            </w:r>
+            <w:r>
+              <w:rPr>
+                <w:webHidden/>
+              </w:rPr>
+              <w:instrText xml:space="preserve"> PAGEREF _Toc12909998 \h </w:instrText>
+            </w:r>
+            <w:r>
+              <w:rPr>
+                <w:webHidden/>
+              </w:rPr>
+            </w:r>
+            <w:r>
+              <w:rPr>
+                <w:webHidden/>
+              </w:rPr>
+              <w:fldChar w:fldCharType="separate"/>
+            </w:r>
+            <w:r>
+              <w:rPr>
+                <w:webHidden/>
+              </w:rPr>
+              <w:t>23</w:t>
+            </w:r>
+            <w:r>
+              <w:rPr>
+                <w:webHidden/>
+              </w:rPr>
+              <w:fldChar w:fldCharType="end"/>
+            </w:r>
+          </w:hyperlink>
+        </w:p>
+        <w:p>
+          <w:pPr>
+            <w:pStyle w:val="TJ1"/>
+            <w:tabs>
+              <w:tab w:val="right" w:leader="dot" w:pos="9016"/>
+            </w:tabs>
+            <w:rPr>
+              <w:rFonts w:asciiTheme="minorHAnsi" w:eastAsiaTheme="minorEastAsia" w:hAnsiTheme="minorHAnsi"/>
+              <w:sz w:val="22"/>
+              <w:lang w:eastAsia="hu-HU"/>
+            </w:rPr>
+          </w:pPr>
+          <w:hyperlink w:anchor="_Toc12909999" w:history="1">
+            <w:r>
+              <w:rPr>
+                <w:rStyle w:val="Hiperhivatkozs"/>
+              </w:rPr>
+              <w:t>Megvalósított rendszer bemutatása</w:t>
+            </w:r>
+            <w:r>
+              <w:rPr>
+                <w:webHidden/>
+              </w:rPr>
+              <w:tab/>
+            </w:r>
+            <w:r>
+              <w:rPr>
+                <w:webHidden/>
+              </w:rPr>
+              <w:fldChar w:fldCharType="begin"/>
+            </w:r>
+            <w:r>
+              <w:rPr>
+                <w:webHidden/>
+              </w:rPr>
+              <w:instrText xml:space="preserve"> PAGEREF _Toc12909999 \h </w:instrText>
+            </w:r>
+            <w:r>
+              <w:rPr>
+                <w:webHidden/>
+              </w:rPr>
+            </w:r>
+            <w:r>
+              <w:rPr>
+                <w:webHidden/>
+              </w:rPr>
+              <w:fldChar w:fldCharType="separate"/>
+            </w:r>
+            <w:r>
+              <w:rPr>
+                <w:webHidden/>
+              </w:rPr>
+              <w:t>26</w:t>
+            </w:r>
+            <w:r>
+              <w:rPr>
+                <w:webHidden/>
+              </w:rPr>
+              <w:fldChar w:fldCharType="end"/>
+            </w:r>
+          </w:hyperlink>
+        </w:p>
+        <w:p>
+          <w:pPr>
+            <w:pStyle w:val="TJ2"/>
+            <w:tabs>
+              <w:tab w:val="right" w:leader="dot" w:pos="9016"/>
+            </w:tabs>
+            <w:rPr>
+              <w:rFonts w:asciiTheme="minorHAnsi" w:eastAsiaTheme="minorEastAsia" w:hAnsiTheme="minorHAnsi"/>
+              <w:sz w:val="22"/>
+              <w:lang w:eastAsia="hu-HU"/>
+            </w:rPr>
+          </w:pPr>
+          <w:hyperlink w:anchor="_Toc12910000" w:history="1">
+            <w:r>
+              <w:rPr>
+                <w:rStyle w:val="Hiperhivatkozs"/>
+              </w:rPr>
+              <w:t>A Webalkalmazás</w:t>
+            </w:r>
+            <w:r>
+              <w:rPr>
+                <w:webHidden/>
+              </w:rPr>
+              <w:tab/>
+            </w:r>
+            <w:r>
+              <w:rPr>
+                <w:webHidden/>
+              </w:rPr>
+              <w:fldChar w:fldCharType="begin"/>
+            </w:r>
+            <w:r>
+              <w:rPr>
+                <w:webHidden/>
+              </w:rPr>
+              <w:instrText xml:space="preserve"> PAGEREF _Toc12910000 \h </w:instrText>
+            </w:r>
+            <w:r>
+              <w:rPr>
+                <w:webHidden/>
+              </w:rPr>
+            </w:r>
+            <w:r>
+              <w:rPr>
+                <w:webHidden/>
+              </w:rPr>
+              <w:fldChar w:fldCharType="separate"/>
+            </w:r>
+            <w:r>
+              <w:rPr>
+                <w:webHidden/>
+              </w:rPr>
+              <w:t>26</w:t>
+            </w:r>
+            <w:r>
+              <w:rPr>
+                <w:webHidden/>
+              </w:rPr>
+              <w:fldChar w:fldCharType="end"/>
+            </w:r>
+          </w:hyperlink>
+        </w:p>
+        <w:p>
+          <w:pPr>
+            <w:pStyle w:val="TJ3"/>
+            <w:tabs>
+              <w:tab w:val="right" w:leader="dot" w:pos="9016"/>
+            </w:tabs>
+            <w:rPr>
+              <w:rFonts w:asciiTheme="minorHAnsi" w:eastAsiaTheme="minorEastAsia" w:hAnsiTheme="minorHAnsi"/>
+              <w:sz w:val="22"/>
+              <w:lang w:eastAsia="hu-HU"/>
+            </w:rPr>
+          </w:pPr>
+          <w:hyperlink w:anchor="_Toc12910001" w:history="1">
             <w:r>
               <w:rPr>
                 <w:rStyle w:val="Hiperhivatkozs"/>
@@ -5838,7 +5908,7 @@
               <w:rPr>
                 <w:webHidden/>
               </w:rPr>
-              <w:instrText xml:space="preserve"> PAGEREF _Toc12898320 \h </w:instrText>
+              <w:instrText xml:space="preserve"> PAGEREF _Toc12910001 \h </w:instrText>
             </w:r>
             <w:r>
               <w:rPr>
@@ -5855,7 +5925,7 @@
               <w:rPr>
                 <w:webHidden/>
               </w:rPr>
-              <w:t>18</w:t>
+              <w:t>26</w:t>
             </w:r>
             <w:r>
               <w:rPr>
@@ -5877,7 +5947,7 @@
               <w:lang w:eastAsia="hu-HU"/>
             </w:rPr>
           </w:pPr>
-          <w:hyperlink w:anchor="_Toc12898321" w:history="1">
+          <w:hyperlink w:anchor="_Toc12910002" w:history="1">
             <w:r>
               <w:rPr>
                 <w:rStyle w:val="Hiperhivatkozs"/>
@@ -5900,7 +5970,7 @@
               <w:rPr>
                 <w:webHidden/>
               </w:rPr>
-              <w:instrText xml:space="preserve"> PAGEREF _Toc12898321 \h </w:instrText>
+              <w:instrText xml:space="preserve"> PAGEREF _Toc12910002 \h </w:instrText>
             </w:r>
             <w:r>
               <w:rPr>
@@ -5917,7 +5987,7 @@
               <w:rPr>
                 <w:webHidden/>
               </w:rPr>
-              <w:t>19</w:t>
+              <w:t>27</w:t>
             </w:r>
             <w:r>
               <w:rPr>
@@ -5939,7 +6009,7 @@
               <w:lang w:eastAsia="hu-HU"/>
             </w:rPr>
           </w:pPr>
-          <w:hyperlink w:anchor="_Toc12898322" w:history="1">
+          <w:hyperlink w:anchor="_Toc12910003" w:history="1">
             <w:r>
               <w:rPr>
                 <w:rStyle w:val="Hiperhivatkozs"/>
@@ -5962,131 +6032,7 @@
               <w:rPr>
                 <w:webHidden/>
               </w:rPr>
-              <w:instrText xml:space="preserve"> PAGEREF _Toc12898322 \h </w:instrText>
-            </w:r>
-            <w:r>
-              <w:rPr>
-                <w:webHidden/>
-              </w:rPr>
-            </w:r>
-            <w:r>
-              <w:rPr>
-                <w:webHidden/>
-              </w:rPr>
-              <w:fldChar w:fldCharType="separate"/>
-            </w:r>
-            <w:r>
-              <w:rPr>
-                <w:webHidden/>
-              </w:rPr>
-              <w:t>21</w:t>
-            </w:r>
-            <w:r>
-              <w:rPr>
-                <w:webHidden/>
-              </w:rPr>
-              <w:fldChar w:fldCharType="end"/>
-            </w:r>
-          </w:hyperlink>
-        </w:p>
-        <w:p>
-          <w:pPr>
-            <w:pStyle w:val="TJ2"/>
-            <w:tabs>
-              <w:tab w:val="right" w:leader="dot" w:pos="9016"/>
-            </w:tabs>
-            <w:rPr>
-              <w:rFonts w:asciiTheme="minorHAnsi" w:eastAsiaTheme="minorEastAsia" w:hAnsiTheme="minorHAnsi"/>
-              <w:sz w:val="22"/>
-              <w:lang w:eastAsia="hu-HU"/>
-            </w:rPr>
-          </w:pPr>
-          <w:hyperlink w:anchor="_Toc12898323" w:history="1">
-            <w:r>
-              <w:rPr>
-                <w:rStyle w:val="Hiperhivatkozs"/>
-              </w:rPr>
-              <w:t>A teszt keretrendszer</w:t>
-            </w:r>
-            <w:r>
-              <w:rPr>
-                <w:webHidden/>
-              </w:rPr>
-              <w:tab/>
-            </w:r>
-            <w:r>
-              <w:rPr>
-                <w:webHidden/>
-              </w:rPr>
-              <w:fldChar w:fldCharType="begin"/>
-            </w:r>
-            <w:r>
-              <w:rPr>
-                <w:webHidden/>
-              </w:rPr>
-              <w:instrText xml:space="preserve"> PAGEREF _Toc12898323 \h </w:instrText>
-            </w:r>
-            <w:r>
-              <w:rPr>
-                <w:webHidden/>
-              </w:rPr>
-            </w:r>
-            <w:r>
-              <w:rPr>
-                <w:webHidden/>
-              </w:rPr>
-              <w:fldChar w:fldCharType="separate"/>
-            </w:r>
-            <w:r>
-              <w:rPr>
-                <w:webHidden/>
-              </w:rPr>
-              <w:t>28</w:t>
-            </w:r>
-            <w:r>
-              <w:rPr>
-                <w:webHidden/>
-              </w:rPr>
-              <w:fldChar w:fldCharType="end"/>
-            </w:r>
-          </w:hyperlink>
-        </w:p>
-        <w:p>
-          <w:pPr>
-            <w:pStyle w:val="TJ3"/>
-            <w:tabs>
-              <w:tab w:val="right" w:leader="dot" w:pos="9016"/>
-            </w:tabs>
-            <w:rPr>
-              <w:rFonts w:asciiTheme="minorHAnsi" w:eastAsiaTheme="minorEastAsia" w:hAnsiTheme="minorHAnsi"/>
-              <w:sz w:val="22"/>
-              <w:lang w:eastAsia="hu-HU"/>
-            </w:rPr>
-          </w:pPr>
-          <w:hyperlink w:anchor="_Toc12898324" w:history="1">
-            <w:r>
-              <w:rPr>
-                <w:rStyle w:val="Hiperhivatkozs"/>
-              </w:rPr>
-              <w:t>Selenium</w:t>
-            </w:r>
-            <w:r>
-              <w:rPr>
-                <w:webHidden/>
-              </w:rPr>
-              <w:tab/>
-            </w:r>
-            <w:r>
-              <w:rPr>
-                <w:webHidden/>
-              </w:rPr>
-              <w:fldChar w:fldCharType="begin"/>
-            </w:r>
-            <w:r>
-              <w:rPr>
-                <w:webHidden/>
-              </w:rPr>
-              <w:instrText xml:space="preserve"> PAGEREF _Toc12898324 \h </w:instrText>
+              <w:instrText xml:space="preserve"> PAGEREF _Toc12910003 \h </w:instrText>
             </w:r>
             <w:r>
               <w:rPr>
@@ -6115,7 +6061,7 @@
         </w:p>
         <w:p>
           <w:pPr>
-            <w:pStyle w:val="TJ3"/>
+            <w:pStyle w:val="TJ2"/>
             <w:tabs>
               <w:tab w:val="right" w:leader="dot" w:pos="9016"/>
             </w:tabs>
@@ -6125,12 +6071,12 @@
               <w:lang w:eastAsia="hu-HU"/>
             </w:rPr>
           </w:pPr>
-          <w:hyperlink w:anchor="_Toc12898325" w:history="1">
+          <w:hyperlink w:anchor="_Toc12910004" w:history="1">
             <w:r>
               <w:rPr>
                 <w:rStyle w:val="Hiperhivatkozs"/>
               </w:rPr>
-              <w:t>Selenium WebDriver</w:t>
+              <w:t>A teszt keretrendszer</w:t>
             </w:r>
             <w:r>
               <w:rPr>
@@ -6148,255 +6094,7 @@
               <w:rPr>
                 <w:webHidden/>
               </w:rPr>
-              <w:instrText xml:space="preserve"> PAGEREF _Toc12898325 \h </w:instrText>
-            </w:r>
-            <w:r>
-              <w:rPr>
-                <w:webHidden/>
-              </w:rPr>
-            </w:r>
-            <w:r>
-              <w:rPr>
-                <w:webHidden/>
-              </w:rPr>
-              <w:fldChar w:fldCharType="separate"/>
-            </w:r>
-            <w:r>
-              <w:rPr>
-                <w:webHidden/>
-              </w:rPr>
-              <w:t>29</w:t>
-            </w:r>
-            <w:r>
-              <w:rPr>
-                <w:webHidden/>
-              </w:rPr>
-              <w:fldChar w:fldCharType="end"/>
-            </w:r>
-          </w:hyperlink>
-        </w:p>
-        <w:p>
-          <w:pPr>
-            <w:pStyle w:val="TJ3"/>
-            <w:tabs>
-              <w:tab w:val="right" w:leader="dot" w:pos="9016"/>
-            </w:tabs>
-            <w:rPr>
-              <w:rFonts w:asciiTheme="minorHAnsi" w:eastAsiaTheme="minorEastAsia" w:hAnsiTheme="minorHAnsi"/>
-              <w:sz w:val="22"/>
-              <w:lang w:eastAsia="hu-HU"/>
-            </w:rPr>
-          </w:pPr>
-          <w:hyperlink w:anchor="_Toc12898326" w:history="1">
-            <w:r>
-              <w:rPr>
-                <w:rStyle w:val="Hiperhivatkozs"/>
-              </w:rPr>
-              <w:t>Page Object Model</w:t>
-            </w:r>
-            <w:r>
-              <w:rPr>
-                <w:webHidden/>
-              </w:rPr>
-              <w:tab/>
-            </w:r>
-            <w:r>
-              <w:rPr>
-                <w:webHidden/>
-              </w:rPr>
-              <w:fldChar w:fldCharType="begin"/>
-            </w:r>
-            <w:r>
-              <w:rPr>
-                <w:webHidden/>
-              </w:rPr>
-              <w:instrText xml:space="preserve"> PAGEREF _Toc12898326 \h </w:instrText>
-            </w:r>
-            <w:r>
-              <w:rPr>
-                <w:webHidden/>
-              </w:rPr>
-            </w:r>
-            <w:r>
-              <w:rPr>
-                <w:webHidden/>
-              </w:rPr>
-              <w:fldChar w:fldCharType="separate"/>
-            </w:r>
-            <w:r>
-              <w:rPr>
-                <w:webHidden/>
-              </w:rPr>
-              <w:t>30</w:t>
-            </w:r>
-            <w:r>
-              <w:rPr>
-                <w:webHidden/>
-              </w:rPr>
-              <w:fldChar w:fldCharType="end"/>
-            </w:r>
-          </w:hyperlink>
-        </w:p>
-        <w:p>
-          <w:pPr>
-            <w:pStyle w:val="TJ3"/>
-            <w:tabs>
-              <w:tab w:val="right" w:leader="dot" w:pos="9016"/>
-            </w:tabs>
-            <w:rPr>
-              <w:rFonts w:asciiTheme="minorHAnsi" w:eastAsiaTheme="minorEastAsia" w:hAnsiTheme="minorHAnsi"/>
-              <w:sz w:val="22"/>
-              <w:lang w:eastAsia="hu-HU"/>
-            </w:rPr>
-          </w:pPr>
-          <w:hyperlink w:anchor="_Toc12898327" w:history="1">
-            <w:r>
-              <w:rPr>
-                <w:rStyle w:val="Hiperhivatkozs"/>
-              </w:rPr>
-              <w:t>Cucumber</w:t>
-            </w:r>
-            <w:r>
-              <w:rPr>
-                <w:webHidden/>
-              </w:rPr>
-              <w:tab/>
-            </w:r>
-            <w:r>
-              <w:rPr>
-                <w:webHidden/>
-              </w:rPr>
-              <w:fldChar w:fldCharType="begin"/>
-            </w:r>
-            <w:r>
-              <w:rPr>
-                <w:webHidden/>
-              </w:rPr>
-              <w:instrText xml:space="preserve"> PAGEREF _Toc12898327 \h </w:instrText>
-            </w:r>
-            <w:r>
-              <w:rPr>
-                <w:webHidden/>
-              </w:rPr>
-            </w:r>
-            <w:r>
-              <w:rPr>
-                <w:webHidden/>
-              </w:rPr>
-              <w:fldChar w:fldCharType="separate"/>
-            </w:r>
-            <w:r>
-              <w:rPr>
-                <w:webHidden/>
-              </w:rPr>
-              <w:t>32</w:t>
-            </w:r>
-            <w:r>
-              <w:rPr>
-                <w:webHidden/>
-              </w:rPr>
-              <w:fldChar w:fldCharType="end"/>
-            </w:r>
-          </w:hyperlink>
-        </w:p>
-        <w:p>
-          <w:pPr>
-            <w:pStyle w:val="TJ3"/>
-            <w:tabs>
-              <w:tab w:val="right" w:leader="dot" w:pos="9016"/>
-            </w:tabs>
-            <w:rPr>
-              <w:rFonts w:asciiTheme="minorHAnsi" w:eastAsiaTheme="minorEastAsia" w:hAnsiTheme="minorHAnsi"/>
-              <w:sz w:val="22"/>
-              <w:lang w:eastAsia="hu-HU"/>
-            </w:rPr>
-          </w:pPr>
-          <w:hyperlink w:anchor="_Toc12898328" w:history="1">
-            <w:r>
-              <w:rPr>
-                <w:rStyle w:val="Hiperhivatkozs"/>
-              </w:rPr>
-              <w:t>JUnit-al való integráció</w:t>
-            </w:r>
-            <w:r>
-              <w:rPr>
-                <w:webHidden/>
-              </w:rPr>
-              <w:tab/>
-            </w:r>
-            <w:r>
-              <w:rPr>
-                <w:webHidden/>
-              </w:rPr>
-              <w:fldChar w:fldCharType="begin"/>
-            </w:r>
-            <w:r>
-              <w:rPr>
-                <w:webHidden/>
-              </w:rPr>
-              <w:instrText xml:space="preserve"> PAGEREF _Toc12898328 \h </w:instrText>
-            </w:r>
-            <w:r>
-              <w:rPr>
-                <w:webHidden/>
-              </w:rPr>
-            </w:r>
-            <w:r>
-              <w:rPr>
-                <w:webHidden/>
-              </w:rPr>
-              <w:fldChar w:fldCharType="separate"/>
-            </w:r>
-            <w:r>
-              <w:rPr>
-                <w:webHidden/>
-              </w:rPr>
-              <w:t>35</w:t>
-            </w:r>
-            <w:r>
-              <w:rPr>
-                <w:webHidden/>
-              </w:rPr>
-              <w:fldChar w:fldCharType="end"/>
-            </w:r>
-          </w:hyperlink>
-        </w:p>
-        <w:p>
-          <w:pPr>
-            <w:pStyle w:val="TJ3"/>
-            <w:tabs>
-              <w:tab w:val="right" w:leader="dot" w:pos="9016"/>
-            </w:tabs>
-            <w:rPr>
-              <w:rFonts w:asciiTheme="minorHAnsi" w:eastAsiaTheme="minorEastAsia" w:hAnsiTheme="minorHAnsi"/>
-              <w:sz w:val="22"/>
-              <w:lang w:eastAsia="hu-HU"/>
-            </w:rPr>
-          </w:pPr>
-          <w:hyperlink w:anchor="_Toc12898329" w:history="1">
-            <w:r>
-              <w:rPr>
-                <w:rStyle w:val="Hiperhivatkozs"/>
-              </w:rPr>
-              <w:t>Teszt keretrendszer arhitektúra</w:t>
-            </w:r>
-            <w:r>
-              <w:rPr>
-                <w:webHidden/>
-              </w:rPr>
-              <w:tab/>
-            </w:r>
-            <w:r>
-              <w:rPr>
-                <w:webHidden/>
-              </w:rPr>
-              <w:fldChar w:fldCharType="begin"/>
-            </w:r>
-            <w:r>
-              <w:rPr>
-                <w:webHidden/>
-              </w:rPr>
-              <w:instrText xml:space="preserve"> PAGEREF _Toc12898329 \h </w:instrText>
+              <w:instrText xml:space="preserve"> PAGEREF _Toc12910004 \h </w:instrText>
             </w:r>
             <w:r>
               <w:rPr>
@@ -6425,6 +6123,378 @@
         </w:p>
         <w:p>
           <w:pPr>
+            <w:pStyle w:val="TJ3"/>
+            <w:tabs>
+              <w:tab w:val="right" w:leader="dot" w:pos="9016"/>
+            </w:tabs>
+            <w:rPr>
+              <w:rFonts w:asciiTheme="minorHAnsi" w:eastAsiaTheme="minorEastAsia" w:hAnsiTheme="minorHAnsi"/>
+              <w:sz w:val="22"/>
+              <w:lang w:eastAsia="hu-HU"/>
+            </w:rPr>
+          </w:pPr>
+          <w:hyperlink w:anchor="_Toc12910005" w:history="1">
+            <w:r>
+              <w:rPr>
+                <w:rStyle w:val="Hiperhivatkozs"/>
+              </w:rPr>
+              <w:t>Selenium</w:t>
+            </w:r>
+            <w:r>
+              <w:rPr>
+                <w:webHidden/>
+              </w:rPr>
+              <w:tab/>
+            </w:r>
+            <w:r>
+              <w:rPr>
+                <w:webHidden/>
+              </w:rPr>
+              <w:fldChar w:fldCharType="begin"/>
+            </w:r>
+            <w:r>
+              <w:rPr>
+                <w:webHidden/>
+              </w:rPr>
+              <w:instrText xml:space="preserve"> PAGEREF _Toc12910005 \h </w:instrText>
+            </w:r>
+            <w:r>
+              <w:rPr>
+                <w:webHidden/>
+              </w:rPr>
+            </w:r>
+            <w:r>
+              <w:rPr>
+                <w:webHidden/>
+              </w:rPr>
+              <w:fldChar w:fldCharType="separate"/>
+            </w:r>
+            <w:r>
+              <w:rPr>
+                <w:webHidden/>
+              </w:rPr>
+              <w:t>37</w:t>
+            </w:r>
+            <w:r>
+              <w:rPr>
+                <w:webHidden/>
+              </w:rPr>
+              <w:fldChar w:fldCharType="end"/>
+            </w:r>
+          </w:hyperlink>
+        </w:p>
+        <w:p>
+          <w:pPr>
+            <w:pStyle w:val="TJ3"/>
+            <w:tabs>
+              <w:tab w:val="right" w:leader="dot" w:pos="9016"/>
+            </w:tabs>
+            <w:rPr>
+              <w:rFonts w:asciiTheme="minorHAnsi" w:eastAsiaTheme="minorEastAsia" w:hAnsiTheme="minorHAnsi"/>
+              <w:sz w:val="22"/>
+              <w:lang w:eastAsia="hu-HU"/>
+            </w:rPr>
+          </w:pPr>
+          <w:hyperlink w:anchor="_Toc12910006" w:history="1">
+            <w:r>
+              <w:rPr>
+                <w:rStyle w:val="Hiperhivatkozs"/>
+              </w:rPr>
+              <w:t>Selenium WebDriver</w:t>
+            </w:r>
+            <w:r>
+              <w:rPr>
+                <w:webHidden/>
+              </w:rPr>
+              <w:tab/>
+            </w:r>
+            <w:r>
+              <w:rPr>
+                <w:webHidden/>
+              </w:rPr>
+              <w:fldChar w:fldCharType="begin"/>
+            </w:r>
+            <w:r>
+              <w:rPr>
+                <w:webHidden/>
+              </w:rPr>
+              <w:instrText xml:space="preserve"> PAGEREF _Toc12910006 \h </w:instrText>
+            </w:r>
+            <w:r>
+              <w:rPr>
+                <w:webHidden/>
+              </w:rPr>
+            </w:r>
+            <w:r>
+              <w:rPr>
+                <w:webHidden/>
+              </w:rPr>
+              <w:fldChar w:fldCharType="separate"/>
+            </w:r>
+            <w:r>
+              <w:rPr>
+                <w:webHidden/>
+              </w:rPr>
+              <w:t>37</w:t>
+            </w:r>
+            <w:r>
+              <w:rPr>
+                <w:webHidden/>
+              </w:rPr>
+              <w:fldChar w:fldCharType="end"/>
+            </w:r>
+          </w:hyperlink>
+        </w:p>
+        <w:p>
+          <w:pPr>
+            <w:pStyle w:val="TJ3"/>
+            <w:tabs>
+              <w:tab w:val="right" w:leader="dot" w:pos="9016"/>
+            </w:tabs>
+            <w:rPr>
+              <w:rFonts w:asciiTheme="minorHAnsi" w:eastAsiaTheme="minorEastAsia" w:hAnsiTheme="minorHAnsi"/>
+              <w:sz w:val="22"/>
+              <w:lang w:eastAsia="hu-HU"/>
+            </w:rPr>
+          </w:pPr>
+          <w:hyperlink w:anchor="_Toc12910007" w:history="1">
+            <w:r>
+              <w:rPr>
+                <w:rStyle w:val="Hiperhivatkozs"/>
+              </w:rPr>
+              <w:t>Page Object Model</w:t>
+            </w:r>
+            <w:r>
+              <w:rPr>
+                <w:webHidden/>
+              </w:rPr>
+              <w:tab/>
+            </w:r>
+            <w:r>
+              <w:rPr>
+                <w:webHidden/>
+              </w:rPr>
+              <w:fldChar w:fldCharType="begin"/>
+            </w:r>
+            <w:r>
+              <w:rPr>
+                <w:webHidden/>
+              </w:rPr>
+              <w:instrText xml:space="preserve"> PAGEREF _Toc12910007 \h </w:instrText>
+            </w:r>
+            <w:r>
+              <w:rPr>
+                <w:webHidden/>
+              </w:rPr>
+            </w:r>
+            <w:r>
+              <w:rPr>
+                <w:webHidden/>
+              </w:rPr>
+              <w:fldChar w:fldCharType="separate"/>
+            </w:r>
+            <w:r>
+              <w:rPr>
+                <w:webHidden/>
+              </w:rPr>
+              <w:t>38</w:t>
+            </w:r>
+            <w:r>
+              <w:rPr>
+                <w:webHidden/>
+              </w:rPr>
+              <w:fldChar w:fldCharType="end"/>
+            </w:r>
+          </w:hyperlink>
+        </w:p>
+        <w:p>
+          <w:pPr>
+            <w:pStyle w:val="TJ3"/>
+            <w:tabs>
+              <w:tab w:val="right" w:leader="dot" w:pos="9016"/>
+            </w:tabs>
+            <w:rPr>
+              <w:rFonts w:asciiTheme="minorHAnsi" w:eastAsiaTheme="minorEastAsia" w:hAnsiTheme="minorHAnsi"/>
+              <w:sz w:val="22"/>
+              <w:lang w:eastAsia="hu-HU"/>
+            </w:rPr>
+          </w:pPr>
+          <w:hyperlink w:anchor="_Toc12910008" w:history="1">
+            <w:r>
+              <w:rPr>
+                <w:rStyle w:val="Hiperhivatkozs"/>
+              </w:rPr>
+              <w:t>Cucumber</w:t>
+            </w:r>
+            <w:r>
+              <w:rPr>
+                <w:webHidden/>
+              </w:rPr>
+              <w:tab/>
+            </w:r>
+            <w:r>
+              <w:rPr>
+                <w:webHidden/>
+              </w:rPr>
+              <w:fldChar w:fldCharType="begin"/>
+            </w:r>
+            <w:r>
+              <w:rPr>
+                <w:webHidden/>
+              </w:rPr>
+              <w:instrText xml:space="preserve"> PAGEREF _Toc12910008 \h </w:instrText>
+            </w:r>
+            <w:r>
+              <w:rPr>
+                <w:webHidden/>
+              </w:rPr>
+            </w:r>
+            <w:r>
+              <w:rPr>
+                <w:webHidden/>
+              </w:rPr>
+              <w:fldChar w:fldCharType="separate"/>
+            </w:r>
+            <w:r>
+              <w:rPr>
+                <w:webHidden/>
+              </w:rPr>
+              <w:t>40</w:t>
+            </w:r>
+            <w:r>
+              <w:rPr>
+                <w:webHidden/>
+              </w:rPr>
+              <w:fldChar w:fldCharType="end"/>
+            </w:r>
+          </w:hyperlink>
+        </w:p>
+        <w:p>
+          <w:pPr>
+            <w:pStyle w:val="TJ3"/>
+            <w:tabs>
+              <w:tab w:val="right" w:leader="dot" w:pos="9016"/>
+            </w:tabs>
+            <w:rPr>
+              <w:rFonts w:asciiTheme="minorHAnsi" w:eastAsiaTheme="minorEastAsia" w:hAnsiTheme="minorHAnsi"/>
+              <w:sz w:val="22"/>
+              <w:lang w:eastAsia="hu-HU"/>
+            </w:rPr>
+          </w:pPr>
+          <w:hyperlink w:anchor="_Toc12910009" w:history="1">
+            <w:r>
+              <w:rPr>
+                <w:rStyle w:val="Hiperhivatkozs"/>
+              </w:rPr>
+              <w:t>JUnit-al való integráció</w:t>
+            </w:r>
+            <w:r>
+              <w:rPr>
+                <w:webHidden/>
+              </w:rPr>
+              <w:tab/>
+            </w:r>
+            <w:r>
+              <w:rPr>
+                <w:webHidden/>
+              </w:rPr>
+              <w:fldChar w:fldCharType="begin"/>
+            </w:r>
+            <w:r>
+              <w:rPr>
+                <w:webHidden/>
+              </w:rPr>
+              <w:instrText xml:space="preserve"> PAGEREF _Toc12910009 \h </w:instrText>
+            </w:r>
+            <w:r>
+              <w:rPr>
+                <w:webHidden/>
+              </w:rPr>
+            </w:r>
+            <w:r>
+              <w:rPr>
+                <w:webHidden/>
+              </w:rPr>
+              <w:fldChar w:fldCharType="separate"/>
+            </w:r>
+            <w:r>
+              <w:rPr>
+                <w:webHidden/>
+              </w:rPr>
+              <w:t>43</w:t>
+            </w:r>
+            <w:r>
+              <w:rPr>
+                <w:webHidden/>
+              </w:rPr>
+              <w:fldChar w:fldCharType="end"/>
+            </w:r>
+          </w:hyperlink>
+        </w:p>
+        <w:p>
+          <w:pPr>
+            <w:pStyle w:val="TJ3"/>
+            <w:tabs>
+              <w:tab w:val="right" w:leader="dot" w:pos="9016"/>
+            </w:tabs>
+            <w:rPr>
+              <w:rFonts w:asciiTheme="minorHAnsi" w:eastAsiaTheme="minorEastAsia" w:hAnsiTheme="minorHAnsi"/>
+              <w:sz w:val="22"/>
+              <w:lang w:eastAsia="hu-HU"/>
+            </w:rPr>
+          </w:pPr>
+          <w:hyperlink w:anchor="_Toc12910010" w:history="1">
+            <w:r>
+              <w:rPr>
+                <w:rStyle w:val="Hiperhivatkozs"/>
+              </w:rPr>
+              <w:t>Teszt keretrendszer arhitektúra</w:t>
+            </w:r>
+            <w:r>
+              <w:rPr>
+                <w:webHidden/>
+              </w:rPr>
+              <w:tab/>
+            </w:r>
+            <w:r>
+              <w:rPr>
+                <w:webHidden/>
+              </w:rPr>
+              <w:fldChar w:fldCharType="begin"/>
+            </w:r>
+            <w:r>
+              <w:rPr>
+                <w:webHidden/>
+              </w:rPr>
+              <w:instrText xml:space="preserve"> PAGEREF _Toc12910010 \h </w:instrText>
+            </w:r>
+            <w:r>
+              <w:rPr>
+                <w:webHidden/>
+              </w:rPr>
+            </w:r>
+            <w:r>
+              <w:rPr>
+                <w:webHidden/>
+              </w:rPr>
+              <w:fldChar w:fldCharType="separate"/>
+            </w:r>
+            <w:r>
+              <w:rPr>
+                <w:webHidden/>
+              </w:rPr>
+              <w:t>44</w:t>
+            </w:r>
+            <w:r>
+              <w:rPr>
+                <w:webHidden/>
+              </w:rPr>
+              <w:fldChar w:fldCharType="end"/>
+            </w:r>
+          </w:hyperlink>
+        </w:p>
+        <w:p>
+          <w:pPr>
             <w:pStyle w:val="TJ1"/>
             <w:tabs>
               <w:tab w:val="right" w:leader="dot" w:pos="9016"/>
@@ -6435,7 +6505,7 @@
               <w:lang w:eastAsia="hu-HU"/>
             </w:rPr>
           </w:pPr>
-          <w:hyperlink w:anchor="_Toc12898330" w:history="1">
+          <w:hyperlink w:anchor="_Toc12910011" w:history="1">
             <w:r>
               <w:rPr>
                 <w:rStyle w:val="Hiperhivatkozs"/>
@@ -6458,7 +6528,7 @@
               <w:rPr>
                 <w:webHidden/>
               </w:rPr>
-              <w:instrText xml:space="preserve"> PAGEREF _Toc12898330 \h </w:instrText>
+              <w:instrText xml:space="preserve"> PAGEREF _Toc12910011 \h </w:instrText>
             </w:r>
             <w:r>
               <w:rPr>
@@ -6475,7 +6545,7 @@
               <w:rPr>
                 <w:webHidden/>
               </w:rPr>
-              <w:t>47</w:t>
+              <w:t>55</w:t>
             </w:r>
             <w:r>
               <w:rPr>
@@ -6497,7 +6567,7 @@
               <w:lang w:eastAsia="hu-HU"/>
             </w:rPr>
           </w:pPr>
-          <w:hyperlink w:anchor="_Toc12898331" w:history="1">
+          <w:hyperlink w:anchor="_Toc12910012" w:history="1">
             <w:r>
               <w:rPr>
                 <w:rStyle w:val="Hiperhivatkozs"/>
@@ -6520,7 +6590,7 @@
               <w:rPr>
                 <w:webHidden/>
               </w:rPr>
-              <w:instrText xml:space="preserve"> PAGEREF _Toc12898331 \h </w:instrText>
+              <w:instrText xml:space="preserve"> PAGEREF _Toc12910012 \h </w:instrText>
             </w:r>
             <w:r>
               <w:rPr>
@@ -6537,7 +6607,7 @@
               <w:rPr>
                 <w:webHidden/>
               </w:rPr>
-              <w:t>58</w:t>
+              <w:t>66</w:t>
             </w:r>
             <w:r>
               <w:rPr>
@@ -6559,7 +6629,7 @@
               <w:lang w:eastAsia="hu-HU"/>
             </w:rPr>
           </w:pPr>
-          <w:hyperlink w:anchor="_Toc12898332" w:history="1">
+          <w:hyperlink w:anchor="_Toc12910013" w:history="1">
             <w:r>
               <w:rPr>
                 <w:rStyle w:val="Hiperhivatkozs"/>
@@ -6582,7 +6652,7 @@
               <w:rPr>
                 <w:webHidden/>
               </w:rPr>
-              <w:instrText xml:space="preserve"> PAGEREF _Toc12898332 \h </w:instrText>
+              <w:instrText xml:space="preserve"> PAGEREF _Toc12910013 \h </w:instrText>
             </w:r>
             <w:r>
               <w:rPr>
@@ -6599,7 +6669,7 @@
               <w:rPr>
                 <w:webHidden/>
               </w:rPr>
-              <w:t>60</w:t>
+              <w:t>68</w:t>
             </w:r>
             <w:r>
               <w:rPr>
@@ -6621,7 +6691,7 @@
               <w:lang w:eastAsia="hu-HU"/>
             </w:rPr>
           </w:pPr>
-          <w:hyperlink w:anchor="_Toc12898333" w:history="1">
+          <w:hyperlink w:anchor="_Toc12910014" w:history="1">
             <w:r>
               <w:rPr>
                 <w:rStyle w:val="Hiperhivatkozs"/>
@@ -6644,7 +6714,7 @@
               <w:rPr>
                 <w:webHidden/>
               </w:rPr>
-              <w:instrText xml:space="preserve"> PAGEREF _Toc12898333 \h </w:instrText>
+              <w:instrText xml:space="preserve"> PAGEREF _Toc12910014 \h </w:instrText>
             </w:r>
             <w:r>
               <w:rPr>
@@ -6661,7 +6731,7 @@
               <w:rPr>
                 <w:webHidden/>
               </w:rPr>
-              <w:t>60</w:t>
+              <w:t>68</w:t>
             </w:r>
             <w:r>
               <w:rPr>
@@ -8907,7 +8977,7 @@
       <w:pPr>
         <w:pStyle w:val="Cmsor1"/>
       </w:pPr>
-      <w:bookmarkStart w:id="2" w:name="_Toc12898308"/>
+      <w:bookmarkStart w:id="2" w:name="_Toc12909989"/>
       <w:r>
         <w:t>Bevezető</w:t>
       </w:r>
@@ -9191,7 +9261,7 @@
       <w:pPr>
         <w:pStyle w:val="Cmsor1"/>
       </w:pPr>
-      <w:bookmarkStart w:id="3" w:name="_Toc12898309"/>
+      <w:bookmarkStart w:id="3" w:name="_Toc12909990"/>
       <w:r>
         <w:t>Szakirodalmi tanulmány</w:t>
       </w:r>
@@ -9202,7 +9272,7 @@
         <w:pStyle w:val="Cmsor2"/>
       </w:pPr>
       <w:bookmarkStart w:id="4" w:name="_Ref12882834"/>
-      <w:bookmarkStart w:id="5" w:name="_Toc12898310"/>
+      <w:bookmarkStart w:id="5" w:name="_Toc12909991"/>
       <w:r>
         <w:t>Autómatizált tesztelés</w:t>
       </w:r>
@@ -9281,7 +9351,6 @@
           <w:id w:val="639618901"/>
           <w:citation/>
         </w:sdtPr>
-        <w:sdtEndPr/>
         <w:sdtContent>
           <w:r>
             <w:fldChar w:fldCharType="begin"/>
@@ -9345,7 +9414,6 @@
           <w:id w:val="-1940670284"/>
           <w:citation/>
         </w:sdtPr>
-        <w:sdtEndPr/>
         <w:sdtContent>
           <w:r>
             <w:fldChar w:fldCharType="begin"/>
@@ -9430,7 +9498,6 @@
           <w:id w:val="1546633089"/>
           <w:citation/>
         </w:sdtPr>
-        <w:sdtEndPr/>
         <w:sdtContent>
           <w:r>
             <w:fldChar w:fldCharType="begin"/>
@@ -9491,7 +9558,6 @@
           <w:id w:val="-732464596"/>
           <w:citation/>
         </w:sdtPr>
-        <w:sdtEndPr/>
         <w:sdtContent>
           <w:r>
             <w:fldChar w:fldCharType="begin"/>
@@ -9544,7 +9610,6 @@
           <w:id w:val="90288585"/>
           <w:citation/>
         </w:sdtPr>
-        <w:sdtEndPr/>
         <w:sdtContent>
           <w:r>
             <w:fldChar w:fldCharType="begin"/>
@@ -9604,7 +9669,7 @@
       <w:pPr>
         <w:pStyle w:val="Cmsor2"/>
       </w:pPr>
-      <w:bookmarkStart w:id="6" w:name="_Toc12898311"/>
+      <w:bookmarkStart w:id="6" w:name="_Toc12909992"/>
       <w:r>
         <w:t>Az automatizált tesztelés tipikus buktatói</w:t>
       </w:r>
@@ -9622,7 +9687,6 @@
           <w:id w:val="1963376294"/>
           <w:citation/>
         </w:sdtPr>
-        <w:sdtEndPr/>
         <w:sdtContent>
           <w:r>
             <w:fldChar w:fldCharType="begin"/>
@@ -9911,7 +9975,7 @@
       <w:pPr>
         <w:pStyle w:val="Cmsor1"/>
       </w:pPr>
-      <w:bookmarkStart w:id="7" w:name="_Toc12898312"/>
+      <w:bookmarkStart w:id="7" w:name="_Toc12909993"/>
       <w:r>
         <w:lastRenderedPageBreak/>
         <w:t>A kutatott technológiák bemutatása</w:t>
@@ -9922,7 +9986,7 @@
       <w:pPr>
         <w:pStyle w:val="Cmsor2"/>
       </w:pPr>
-      <w:bookmarkStart w:id="8" w:name="_Toc12898313"/>
+      <w:bookmarkStart w:id="8" w:name="_Toc12909994"/>
       <w:r>
         <w:t>Selenium</w:t>
       </w:r>
@@ -9955,7 +10019,6 @@
           <w:id w:val="243457295"/>
           <w:citation/>
         </w:sdtPr>
-        <w:sdtEndPr/>
         <w:sdtContent>
           <w:r>
             <w:fldChar w:fldCharType="begin"/>
@@ -9999,7 +10062,6 @@
           <w:id w:val="214163722"/>
           <w:citation/>
         </w:sdtPr>
-        <w:sdtEndPr/>
         <w:sdtContent>
           <w:r>
             <w:fldChar w:fldCharType="begin"/>
@@ -10032,7 +10094,6 @@
           <w:id w:val="-990018545"/>
           <w:citation/>
         </w:sdtPr>
-        <w:sdtEndPr/>
         <w:sdtContent>
           <w:r>
             <w:fldChar w:fldCharType="begin"/>
@@ -10061,7 +10122,7 @@
           <w:lang w:eastAsia="hu-HU"/>
         </w:rPr>
         <w:drawing>
-          <wp:inline distT="0" distB="0" distL="0" distR="0" wp14:anchorId="0FEE2375" wp14:editId="3DD2F215">
+          <wp:inline distT="0" distB="0" distL="0" distR="0" wp14:anchorId="7C592619" wp14:editId="031778C2">
             <wp:extent cx="5722620" cy="3459480"/>
             <wp:effectExtent l="0" t="0" r="0" b="7620"/>
             <wp:docPr id="2" name="Kép 2"/>
@@ -10139,7 +10200,6 @@
           <w:id w:val="841828156"/>
           <w:citation/>
         </w:sdtPr>
-        <w:sdtEndPr/>
         <w:sdtContent>
           <w:r>
             <w:fldChar w:fldCharType="begin"/>
@@ -10165,7 +10225,7 @@
       <w:pPr>
         <w:pStyle w:val="Cmsor3"/>
       </w:pPr>
-      <w:bookmarkStart w:id="10" w:name="_Toc12898314"/>
+      <w:bookmarkStart w:id="10" w:name="_Toc12909995"/>
       <w:r>
         <w:t>Miért Selenium?</w:t>
       </w:r>
@@ -10299,7 +10359,6 @@
           <w:id w:val="-1587841344"/>
           <w:citation/>
         </w:sdtPr>
-        <w:sdtEndPr/>
         <w:sdtContent>
           <w:r>
             <w:fldChar w:fldCharType="begin"/>
@@ -10331,7 +10390,7 @@
           <w:lang w:eastAsia="hu-HU"/>
         </w:rPr>
         <w:drawing>
-          <wp:inline distT="0" distB="0" distL="0" distR="0" wp14:anchorId="0A15B8CB" wp14:editId="7E5EF066">
+          <wp:inline distT="0" distB="0" distL="0" distR="0" wp14:anchorId="36805EB4" wp14:editId="75BDEA05">
             <wp:extent cx="5724525" cy="2257425"/>
             <wp:effectExtent l="0" t="0" r="9525" b="9525"/>
             <wp:docPr id="21" name="Picture 21"/>
@@ -10421,7 +10480,6 @@
           <w:id w:val="-1342855861"/>
           <w:citation/>
         </w:sdtPr>
-        <w:sdtEndPr/>
         <w:sdtContent>
           <w:r>
             <w:fldChar w:fldCharType="begin"/>
@@ -10447,7 +10505,7 @@
       <w:pPr>
         <w:pStyle w:val="Cmsor3"/>
       </w:pPr>
-      <w:bookmarkStart w:id="12" w:name="_Toc12898315"/>
+      <w:bookmarkStart w:id="12" w:name="_Toc12909996"/>
       <w:r>
         <w:t>Selenium IDE</w:t>
       </w:r>
@@ -10520,7 +10578,7 @@
           <w:lang w:eastAsia="hu-HU"/>
         </w:rPr>
         <w:drawing>
-          <wp:inline distT="0" distB="0" distL="0" distR="0" wp14:anchorId="770A9EFE" wp14:editId="6D826DB5">
+          <wp:inline distT="0" distB="0" distL="0" distR="0" wp14:anchorId="11C7AF5D" wp14:editId="349F4BD7">
             <wp:extent cx="5731510" cy="4398010"/>
             <wp:effectExtent l="0" t="0" r="2540" b="2540"/>
             <wp:docPr id="3" name="Kép 3"/>
@@ -10647,7 +10705,7 @@
         </w:rPr>
         <w:lastRenderedPageBreak/>
         <w:drawing>
-          <wp:inline distT="0" distB="0" distL="0" distR="0" wp14:anchorId="3FB7A746" wp14:editId="0398FF47">
+          <wp:inline distT="0" distB="0" distL="0" distR="0" wp14:anchorId="5E2D54C4" wp14:editId="0C19BEFE">
             <wp:extent cx="5731510" cy="4398010"/>
             <wp:effectExtent l="0" t="0" r="2540" b="2540"/>
             <wp:docPr id="4" name="Kép 4"/>
@@ -10782,7 +10840,7 @@
         <w:pStyle w:val="Cmsor3"/>
       </w:pPr>
       <w:bookmarkStart w:id="15" w:name="_Ref11965006"/>
-      <w:bookmarkStart w:id="16" w:name="_Toc12898316"/>
+      <w:bookmarkStart w:id="16" w:name="_Toc12909997"/>
       <w:r>
         <w:t>Selenium WebDriver</w:t>
       </w:r>
@@ -10862,7 +10920,6 @@
           <w:id w:val="-1346634689"/>
           <w:citation/>
         </w:sdtPr>
-        <w:sdtEndPr/>
         <w:sdtContent>
           <w:r>
             <w:fldChar w:fldCharType="begin"/>
@@ -12033,7 +12090,6 @@
           <w:id w:val="964010074"/>
           <w:citation/>
         </w:sdtPr>
-        <w:sdtEndPr/>
         <w:sdtContent>
           <w:r>
             <w:fldChar w:fldCharType="begin"/>
@@ -12439,7 +12495,7 @@
       <w:pPr>
         <w:pStyle w:val="Cmsor3"/>
       </w:pPr>
-      <w:bookmarkStart w:id="18" w:name="_Toc12898317"/>
+      <w:bookmarkStart w:id="18" w:name="_Toc12909998"/>
       <w:r>
         <w:rPr>
           <w:rFonts w:eastAsiaTheme="minorHAnsi"/>
@@ -12490,7 +12546,6 @@
           <w:id w:val="-130325655"/>
           <w:citation/>
         </w:sdtPr>
-        <w:sdtEndPr/>
         <w:sdtContent>
           <w:r>
             <w:fldChar w:fldCharType="begin"/>
@@ -13974,7 +14029,6 @@
           <w:id w:val="-1107268575"/>
           <w:citation/>
         </w:sdtPr>
-        <w:sdtEndPr/>
         <w:sdtContent>
           <w:r>
             <w:fldChar w:fldCharType="begin"/>
@@ -14007,7 +14061,6 @@
           <w:id w:val="-20476427"/>
           <w:citation/>
         </w:sdtPr>
-        <w:sdtEndPr/>
         <w:sdtContent>
           <w:r>
             <w:fldChar w:fldCharType="begin"/>
@@ -14197,7 +14250,7 @@
       <w:pPr>
         <w:pStyle w:val="Cmsor1"/>
       </w:pPr>
-      <w:bookmarkStart w:id="19" w:name="_Toc12898318"/>
+      <w:bookmarkStart w:id="19" w:name="_Toc12909999"/>
       <w:r>
         <w:t>Megvalósított rendszer bemutatása</w:t>
       </w:r>
@@ -14225,7 +14278,7 @@
         <w:pStyle w:val="Cmsor2"/>
       </w:pPr>
       <w:bookmarkStart w:id="20" w:name="_Ref12873216"/>
-      <w:bookmarkStart w:id="21" w:name="_Toc12898319"/>
+      <w:bookmarkStart w:id="21" w:name="_Toc12910000"/>
       <w:r>
         <w:t>A Web</w:t>
       </w:r>
@@ -14292,7 +14345,7 @@
       <w:pPr>
         <w:pStyle w:val="Cmsor3"/>
       </w:pPr>
-      <w:bookmarkStart w:id="22" w:name="_Toc12898320"/>
+      <w:bookmarkStart w:id="22" w:name="_Toc12910001"/>
       <w:r>
         <w:t>Weba</w:t>
       </w:r>
@@ -14416,7 +14469,7 @@
         <w:pStyle w:val="Cmsor3"/>
       </w:pPr>
       <w:bookmarkStart w:id="23" w:name="_Ref12834997"/>
-      <w:bookmarkStart w:id="24" w:name="_Toc12898321"/>
+      <w:bookmarkStart w:id="24" w:name="_Toc12910002"/>
       <w:r>
         <w:t>Weba</w:t>
       </w:r>
@@ -14559,7 +14612,7 @@
         </w:rPr>
         <w:lastRenderedPageBreak/>
         <w:drawing>
-          <wp:inline distT="0" distB="0" distL="0" distR="0" wp14:anchorId="0E038856" wp14:editId="3891FD25">
+          <wp:inline distT="0" distB="0" distL="0" distR="0" wp14:anchorId="52C0DD4E" wp14:editId="4BF6DAAB">
             <wp:extent cx="5731510" cy="3623945"/>
             <wp:effectExtent l="0" t="0" r="2540" b="0"/>
             <wp:docPr id="6" name="Kép 6"/>
@@ -14661,7 +14714,7 @@
         </w:rPr>
         <w:lastRenderedPageBreak/>
         <w:drawing>
-          <wp:inline distT="0" distB="0" distL="0" distR="0" wp14:anchorId="53A94D3B" wp14:editId="2104B3A4">
+          <wp:inline distT="0" distB="0" distL="0" distR="0" wp14:anchorId="582FAA16" wp14:editId="379CF146">
             <wp:extent cx="5731510" cy="3713480"/>
             <wp:effectExtent l="0" t="0" r="2540" b="1270"/>
             <wp:docPr id="14" name="Kép 14"/>
@@ -14741,7 +14794,7 @@
       <w:pPr>
         <w:pStyle w:val="Cmsor3"/>
       </w:pPr>
-      <w:bookmarkStart w:id="30" w:name="_Toc12898322"/>
+      <w:bookmarkStart w:id="30" w:name="_Toc12910003"/>
       <w:r>
         <w:t>A webalkalmazás</w:t>
       </w:r>
@@ -14759,7 +14812,7 @@
           <w:lang w:eastAsia="hu-HU"/>
         </w:rPr>
         <w:drawing>
-          <wp:inline distT="0" distB="0" distL="0" distR="0" wp14:anchorId="4C6C60EF" wp14:editId="74CFA02A">
+          <wp:inline distT="0" distB="0" distL="0" distR="0" wp14:anchorId="1AE0D7C2" wp14:editId="3EC1F256">
             <wp:extent cx="5731510" cy="3223895"/>
             <wp:effectExtent l="0" t="0" r="2540" b="0"/>
             <wp:docPr id="1" name="Picture 1"/>
@@ -14852,7 +14905,7 @@
           <w:lang w:eastAsia="hu-HU"/>
         </w:rPr>
         <w:drawing>
-          <wp:inline distT="0" distB="0" distL="0" distR="0" wp14:anchorId="5C406850" wp14:editId="2DEEA50C">
+          <wp:inline distT="0" distB="0" distL="0" distR="0" wp14:anchorId="317AA44F" wp14:editId="48FE4716">
             <wp:extent cx="5715000" cy="381000"/>
             <wp:effectExtent l="0" t="0" r="0" b="0"/>
             <wp:docPr id="11" name="Kép 11"/>
@@ -14943,7 +14996,7 @@
           <w:lang w:eastAsia="hu-HU"/>
         </w:rPr>
         <w:drawing>
-          <wp:inline distT="0" distB="0" distL="0" distR="0" wp14:anchorId="373E8AFC" wp14:editId="7566C647">
+          <wp:inline distT="0" distB="0" distL="0" distR="0" wp14:anchorId="5DF9EF68" wp14:editId="58624F82">
             <wp:extent cx="5722620" cy="396240"/>
             <wp:effectExtent l="0" t="0" r="0" b="3810"/>
             <wp:docPr id="12" name="Kép 12"/>
@@ -15032,7 +15085,7 @@
           <w:lang w:eastAsia="hu-HU"/>
         </w:rPr>
         <w:drawing>
-          <wp:inline distT="0" distB="0" distL="0" distR="0" wp14:anchorId="02D17EBE" wp14:editId="39F7F6B2">
+          <wp:inline distT="0" distB="0" distL="0" distR="0" wp14:anchorId="4E910930" wp14:editId="2D1A63E9">
             <wp:extent cx="5722620" cy="327660"/>
             <wp:effectExtent l="0" t="0" r="0" b="0"/>
             <wp:docPr id="13" name="Kép 13"/>
@@ -15255,7 +15308,7 @@
         </w:rPr>
         <w:lastRenderedPageBreak/>
         <w:drawing>
-          <wp:inline distT="0" distB="0" distL="0" distR="0" wp14:anchorId="78BFE2EE" wp14:editId="7471B440">
+          <wp:inline distT="0" distB="0" distL="0" distR="0" wp14:anchorId="6877A394" wp14:editId="50CB5EF9">
             <wp:extent cx="5731510" cy="3223895"/>
             <wp:effectExtent l="0" t="0" r="2540" b="0"/>
             <wp:docPr id="25" name="Picture 25"/>
@@ -15361,7 +15414,7 @@
           <w:lang w:eastAsia="hu-HU"/>
         </w:rPr>
         <w:drawing>
-          <wp:inline distT="0" distB="0" distL="0" distR="0" wp14:anchorId="491CFBC0" wp14:editId="77F2E25E">
+          <wp:inline distT="0" distB="0" distL="0" distR="0" wp14:anchorId="25075A1D" wp14:editId="2618D457">
             <wp:extent cx="5731510" cy="2743200"/>
             <wp:effectExtent l="0" t="0" r="2540" b="0"/>
             <wp:docPr id="26" name="Picture 26"/>
@@ -15469,7 +15522,7 @@
           <w:lang w:eastAsia="hu-HU"/>
         </w:rPr>
         <w:drawing>
-          <wp:inline distT="0" distB="0" distL="0" distR="0" wp14:anchorId="3BE32663" wp14:editId="14446FB8">
+          <wp:inline distT="0" distB="0" distL="0" distR="0" wp14:anchorId="2196E43A" wp14:editId="34BE37A6">
             <wp:extent cx="5731510" cy="3223895"/>
             <wp:effectExtent l="0" t="0" r="2540" b="0"/>
             <wp:docPr id="28" name="Picture 28"/>
@@ -15557,7 +15610,7 @@
           <w:lang w:eastAsia="hu-HU"/>
         </w:rPr>
         <w:drawing>
-          <wp:inline distT="0" distB="0" distL="0" distR="0" wp14:anchorId="207EB1D3" wp14:editId="3778A62C">
+          <wp:inline distT="0" distB="0" distL="0" distR="0" wp14:anchorId="0069A616" wp14:editId="7015581B">
             <wp:extent cx="5731510" cy="2819400"/>
             <wp:effectExtent l="0" t="0" r="2540" b="0"/>
             <wp:docPr id="32" name="Picture 32"/>
@@ -15669,7 +15722,7 @@
           <w:lang w:eastAsia="hu-HU"/>
         </w:rPr>
         <w:drawing>
-          <wp:inline distT="0" distB="0" distL="0" distR="0" wp14:anchorId="2A8BBA81" wp14:editId="4D7EBC81">
+          <wp:inline distT="0" distB="0" distL="0" distR="0" wp14:anchorId="7DE1F3E6" wp14:editId="6056C2F4">
             <wp:extent cx="5731510" cy="1809750"/>
             <wp:effectExtent l="0" t="0" r="2540" b="0"/>
             <wp:docPr id="33" name="Picture 33"/>
@@ -15755,7 +15808,7 @@
           <w:lang w:eastAsia="hu-HU"/>
         </w:rPr>
         <w:drawing>
-          <wp:inline distT="0" distB="0" distL="0" distR="0" wp14:anchorId="1212924F" wp14:editId="6D839453">
+          <wp:inline distT="0" distB="0" distL="0" distR="0" wp14:anchorId="7B81E2FA" wp14:editId="40ED96F1">
             <wp:extent cx="5731510" cy="2000250"/>
             <wp:effectExtent l="0" t="0" r="2540" b="0"/>
             <wp:docPr id="34" name="Picture 34"/>
@@ -15848,7 +15901,7 @@
           <w:lang w:eastAsia="hu-HU"/>
         </w:rPr>
         <w:drawing>
-          <wp:inline distT="0" distB="0" distL="0" distR="0" wp14:anchorId="6BDE13C2" wp14:editId="41A8F0FD">
+          <wp:inline distT="0" distB="0" distL="0" distR="0" wp14:anchorId="75C47AC8" wp14:editId="0DA745B1">
             <wp:extent cx="5731510" cy="1695450"/>
             <wp:effectExtent l="0" t="0" r="2540" b="0"/>
             <wp:docPr id="41" name="Picture 41"/>
@@ -15946,7 +15999,7 @@
           <w:lang w:eastAsia="hu-HU"/>
         </w:rPr>
         <w:drawing>
-          <wp:inline distT="0" distB="0" distL="0" distR="0" wp14:anchorId="0931E8F7" wp14:editId="5AC2F10B">
+          <wp:inline distT="0" distB="0" distL="0" distR="0" wp14:anchorId="652954AA" wp14:editId="7DA1F4E4">
             <wp:extent cx="5731510" cy="1733550"/>
             <wp:effectExtent l="0" t="0" r="2540" b="0"/>
             <wp:docPr id="47" name="Picture 47"/>
@@ -16060,7 +16113,7 @@
         </w:rPr>
         <w:lastRenderedPageBreak/>
         <w:drawing>
-          <wp:inline distT="0" distB="0" distL="0" distR="0" wp14:anchorId="03A61E5F" wp14:editId="16E7E128">
+          <wp:inline distT="0" distB="0" distL="0" distR="0" wp14:anchorId="493CC7B0" wp14:editId="3BC58454">
             <wp:extent cx="5731510" cy="3223895"/>
             <wp:effectExtent l="0" t="0" r="2540" b="0"/>
             <wp:docPr id="48" name="Picture 48"/>
@@ -16149,7 +16202,7 @@
           <w:lang w:eastAsia="hu-HU"/>
         </w:rPr>
         <w:drawing>
-          <wp:inline distT="0" distB="0" distL="0" distR="0" wp14:anchorId="58B56950" wp14:editId="4295FB3A">
+          <wp:inline distT="0" distB="0" distL="0" distR="0" wp14:anchorId="237258BE" wp14:editId="74C33CC6">
             <wp:extent cx="5731510" cy="2028825"/>
             <wp:effectExtent l="0" t="0" r="2540" b="9525"/>
             <wp:docPr id="49" name="Picture 49"/>
@@ -16285,7 +16338,7 @@
           <w:lang w:eastAsia="hu-HU"/>
         </w:rPr>
         <w:drawing>
-          <wp:inline distT="0" distB="0" distL="0" distR="0" wp14:anchorId="0ED3BFC2" wp14:editId="6C70273A">
+          <wp:inline distT="0" distB="0" distL="0" distR="0" wp14:anchorId="00FF6A46" wp14:editId="619CBA19">
             <wp:extent cx="2278380" cy="1813560"/>
             <wp:effectExtent l="0" t="0" r="7620" b="0"/>
             <wp:docPr id="15" name="Kép 15"/>
@@ -16375,7 +16428,7 @@
           <w:lang w:eastAsia="hu-HU"/>
         </w:rPr>
         <w:drawing>
-          <wp:inline distT="0" distB="0" distL="0" distR="0" wp14:anchorId="259DCD4A" wp14:editId="31D9550B">
+          <wp:inline distT="0" distB="0" distL="0" distR="0" wp14:anchorId="549C338A" wp14:editId="07720E00">
             <wp:extent cx="5731510" cy="2466975"/>
             <wp:effectExtent l="0" t="0" r="2540" b="9525"/>
             <wp:docPr id="50" name="Picture 50"/>
@@ -16477,7 +16530,7 @@
         <w:pStyle w:val="Cmsor2"/>
       </w:pPr>
       <w:bookmarkStart w:id="52" w:name="_Ref12803285"/>
-      <w:bookmarkStart w:id="53" w:name="_Toc12898323"/>
+      <w:bookmarkStart w:id="53" w:name="_Toc12910004"/>
       <w:r>
         <w:t>A teszt keretrendszer</w:t>
       </w:r>
@@ -16524,7 +16577,7 @@
       <w:pPr>
         <w:pStyle w:val="Cmsor3"/>
       </w:pPr>
-      <w:bookmarkStart w:id="54" w:name="_Toc12898324"/>
+      <w:bookmarkStart w:id="54" w:name="_Toc12910005"/>
       <w:r>
         <w:t>Selenium</w:t>
       </w:r>
@@ -16534,7 +16587,7 @@
       <w:pPr>
         <w:pStyle w:val="Cmsor3"/>
       </w:pPr>
-      <w:bookmarkStart w:id="55" w:name="_Toc12898325"/>
+      <w:bookmarkStart w:id="55" w:name="_Toc12910006"/>
       <w:r>
         <w:t>Selenium WebDriver</w:t>
       </w:r>
@@ -16740,7 +16793,7 @@
         <w:pStyle w:val="Cmsor3"/>
       </w:pPr>
       <w:bookmarkStart w:id="56" w:name="_Ref11969295"/>
-      <w:bookmarkStart w:id="57" w:name="_Toc12898326"/>
+      <w:bookmarkStart w:id="57" w:name="_Toc12910007"/>
       <w:r>
         <w:t>Page Object Model</w:t>
       </w:r>
@@ -16771,7 +16824,6 @@
           <w:id w:val="-1164398476"/>
           <w:citation/>
         </w:sdtPr>
-        <w:sdtEndPr/>
         <w:sdtContent>
           <w:r>
             <w:fldChar w:fldCharType="begin"/>
@@ -16798,7 +16850,6 @@
           <w:id w:val="-50548818"/>
           <w:citation/>
         </w:sdtPr>
-        <w:sdtEndPr/>
         <w:sdtContent>
           <w:r>
             <w:fldChar w:fldCharType="begin"/>
@@ -16825,7 +16876,6 @@
           <w:id w:val="-1289748931"/>
           <w:citation/>
         </w:sdtPr>
-        <w:sdtEndPr/>
         <w:sdtContent>
           <w:r>
             <w:fldChar w:fldCharType="begin"/>
@@ -16884,7 +16934,7 @@
         </w:rPr>
         <w:lastRenderedPageBreak/>
         <w:drawing>
-          <wp:inline distT="0" distB="0" distL="0" distR="0" wp14:anchorId="00604DB7" wp14:editId="099207A7">
+          <wp:inline distT="0" distB="0" distL="0" distR="0" wp14:anchorId="3D8FD9D0" wp14:editId="52A3C2CC">
             <wp:extent cx="3497580" cy="9425940"/>
             <wp:effectExtent l="0" t="0" r="7620" b="3810"/>
             <wp:docPr id="5" name="Kép 5"/>
@@ -17028,7 +17078,7 @@
         <w:pStyle w:val="Cmsor3"/>
       </w:pPr>
       <w:bookmarkStart w:id="59" w:name="_Ref12873374"/>
-      <w:bookmarkStart w:id="60" w:name="_Toc12898327"/>
+      <w:bookmarkStart w:id="60" w:name="_Toc12910008"/>
       <w:r>
         <w:t>Cucumber</w:t>
       </w:r>
@@ -17047,7 +17097,6 @@
           <w:id w:val="1593506385"/>
           <w:citation/>
         </w:sdtPr>
-        <w:sdtEndPr/>
         <w:sdtContent>
           <w:r>
             <w:fldChar w:fldCharType="begin"/>
@@ -17139,7 +17188,6 @@
           <w:id w:val="-949164983"/>
           <w:citation/>
         </w:sdtPr>
-        <w:sdtEndPr/>
         <w:sdtContent>
           <w:r>
             <w:fldChar w:fldCharType="begin"/>
@@ -17213,7 +17261,7 @@
         </w:rPr>
         <w:lastRenderedPageBreak/>
         <w:drawing>
-          <wp:inline distT="0" distB="0" distL="0" distR="0" wp14:anchorId="47155020" wp14:editId="17AFAA74">
+          <wp:inline distT="0" distB="0" distL="0" distR="0" wp14:anchorId="6F74FBD3" wp14:editId="75EDC72F">
             <wp:extent cx="5715000" cy="2552700"/>
             <wp:effectExtent l="0" t="0" r="0" b="0"/>
             <wp:docPr id="7" name="Kép 7" descr="https://vikramviknowledgesharing.files.wordpress.com/2017/01/bdd-workflow-600x268.png?w=600"/>
@@ -17291,7 +17339,6 @@
           <w:id w:val="-85843756"/>
           <w:citation/>
         </w:sdtPr>
-        <w:sdtEndPr/>
         <w:sdtContent>
           <w:r>
             <w:fldChar w:fldCharType="begin"/>
@@ -17754,7 +17801,6 @@
           <w:id w:val="1860776701"/>
           <w:citation/>
         </w:sdtPr>
-        <w:sdtEndPr/>
         <w:sdtContent>
           <w:r>
             <w:fldChar w:fldCharType="begin"/>
@@ -18561,7 +18607,6 @@
           <w:id w:val="285477013"/>
           <w:citation/>
         </w:sdtPr>
-        <w:sdtEndPr/>
         <w:sdtContent>
           <w:r>
             <w:fldChar w:fldCharType="begin"/>
@@ -19056,7 +19101,6 @@
           <w:id w:val="-498498812"/>
           <w:citation/>
         </w:sdtPr>
-        <w:sdtEndPr/>
         <w:sdtContent>
           <w:r>
             <w:fldChar w:fldCharType="begin"/>
@@ -19107,7 +19151,7 @@
       <w:pPr>
         <w:pStyle w:val="Cmsor3"/>
       </w:pPr>
-      <w:bookmarkStart w:id="64" w:name="_Toc12898328"/>
+      <w:bookmarkStart w:id="64" w:name="_Toc12910009"/>
       <w:r>
         <w:t>JUnit-al való integráció</w:t>
       </w:r>
@@ -19127,7 +19171,7 @@
         <w:pStyle w:val="Cmsor3"/>
       </w:pPr>
       <w:bookmarkStart w:id="65" w:name="_Ref11659816"/>
-      <w:bookmarkStart w:id="66" w:name="_Toc12898329"/>
+      <w:bookmarkStart w:id="66" w:name="_Toc12910010"/>
       <w:r>
         <w:t>Teszt keretrendszer arhitektúra</w:t>
       </w:r>
@@ -19182,7 +19226,7 @@
           <w:lang w:eastAsia="hu-HU"/>
         </w:rPr>
         <w:drawing>
-          <wp:inline distT="0" distB="0" distL="0" distR="0" wp14:anchorId="74415D2E" wp14:editId="0AA0914B">
+          <wp:inline distT="0" distB="0" distL="0" distR="0" wp14:anchorId="3DFF47E4" wp14:editId="0575CC60">
             <wp:extent cx="5731510" cy="4549775"/>
             <wp:effectExtent l="0" t="0" r="2540" b="3175"/>
             <wp:docPr id="9" name="Kép 9"/>
@@ -19367,7 +19411,7 @@
           <w:lang w:eastAsia="hu-HU"/>
         </w:rPr>
         <w:drawing>
-          <wp:inline distT="0" distB="0" distL="0" distR="0" wp14:anchorId="4CF2AD28" wp14:editId="14E9B93E">
+          <wp:inline distT="0" distB="0" distL="0" distR="0" wp14:anchorId="132E2A7D" wp14:editId="6D20A5F2">
             <wp:extent cx="5722620" cy="2583180"/>
             <wp:effectExtent l="0" t="0" r="0" b="7620"/>
             <wp:docPr id="30" name="Kép 30"/>
@@ -19878,7 +19922,7 @@
         </w:rPr>
         <w:lastRenderedPageBreak/>
         <w:drawing>
-          <wp:inline distT="0" distB="0" distL="0" distR="0" wp14:anchorId="65742D9A" wp14:editId="350661FC">
+          <wp:inline distT="0" distB="0" distL="0" distR="0" wp14:anchorId="188B1905" wp14:editId="2B4BA212">
             <wp:extent cx="3535680" cy="3329940"/>
             <wp:effectExtent l="0" t="0" r="7620" b="3810"/>
             <wp:docPr id="16" name="Kép 16"/>
@@ -20716,7 +20760,7 @@
           <w:lang w:eastAsia="hu-HU"/>
         </w:rPr>
         <w:drawing>
-          <wp:inline distT="0" distB="0" distL="0" distR="0" wp14:anchorId="50E9CFBF" wp14:editId="34D3AC01">
+          <wp:inline distT="0" distB="0" distL="0" distR="0" wp14:anchorId="0F954A6F" wp14:editId="6D553925">
             <wp:extent cx="1828800" cy="1143000"/>
             <wp:effectExtent l="0" t="0" r="0" b="0"/>
             <wp:docPr id="8" name="Kép 8"/>
@@ -20827,7 +20871,7 @@
           <w:lang w:eastAsia="hu-HU"/>
         </w:rPr>
         <w:drawing>
-          <wp:inline distT="0" distB="0" distL="0" distR="0" wp14:anchorId="377A5F22" wp14:editId="6CA05ABD">
+          <wp:inline distT="0" distB="0" distL="0" distR="0" wp14:anchorId="797E42D0" wp14:editId="7BD627DC">
             <wp:extent cx="2324100" cy="2270760"/>
             <wp:effectExtent l="0" t="0" r="0" b="0"/>
             <wp:docPr id="17" name="Kép 17"/>
@@ -20958,7 +21002,7 @@
           <w:lang w:eastAsia="hu-HU"/>
         </w:rPr>
         <w:drawing>
-          <wp:inline distT="0" distB="0" distL="0" distR="0" wp14:anchorId="5EC5F820" wp14:editId="6BCCBA04">
+          <wp:inline distT="0" distB="0" distL="0" distR="0" wp14:anchorId="61C41E54" wp14:editId="3BCC5CA6">
             <wp:extent cx="3825240" cy="1539240"/>
             <wp:effectExtent l="0" t="0" r="3810" b="3810"/>
             <wp:docPr id="19" name="Kép 19"/>
@@ -21049,7 +21093,7 @@
         </w:rPr>
         <w:lastRenderedPageBreak/>
         <w:drawing>
-          <wp:inline distT="0" distB="0" distL="0" distR="0" wp14:anchorId="280915DA" wp14:editId="7F982355">
+          <wp:inline distT="0" distB="0" distL="0" distR="0" wp14:anchorId="2A0B27DE" wp14:editId="09054824">
             <wp:extent cx="4953000" cy="3436620"/>
             <wp:effectExtent l="0" t="0" r="0" b="0"/>
             <wp:docPr id="22" name="Kép 22"/>
@@ -21227,7 +21271,7 @@
         </w:rPr>
         <w:lastRenderedPageBreak/>
         <w:drawing>
-          <wp:inline distT="0" distB="0" distL="0" distR="0" wp14:anchorId="0A907D9A" wp14:editId="642F2B06">
+          <wp:inline distT="0" distB="0" distL="0" distR="0" wp14:anchorId="2AAD5469" wp14:editId="568C16FC">
             <wp:extent cx="2110740" cy="1851660"/>
             <wp:effectExtent l="0" t="0" r="3810" b="0"/>
             <wp:docPr id="24" name="Kép 24"/>
@@ -21966,7 +22010,7 @@
         </w:rPr>
         <w:lastRenderedPageBreak/>
         <w:drawing>
-          <wp:inline distT="0" distB="0" distL="0" distR="0" wp14:anchorId="00927A39" wp14:editId="0E67858C">
+          <wp:inline distT="0" distB="0" distL="0" distR="0" wp14:anchorId="575AAF64" wp14:editId="4D07741B">
             <wp:extent cx="4792980" cy="9320530"/>
             <wp:effectExtent l="0" t="0" r="7620" b="0"/>
             <wp:docPr id="27" name="Kép 27"/>
@@ -22054,7 +22098,7 @@
         <w:pStyle w:val="Cmsor1"/>
       </w:pPr>
       <w:bookmarkStart w:id="83" w:name="_Ref12882904"/>
-      <w:bookmarkStart w:id="84" w:name="_Toc12898330"/>
+      <w:bookmarkStart w:id="84" w:name="_Toc12910011"/>
       <w:r>
         <w:t>Mérések</w:t>
       </w:r>
@@ -22097,7 +22141,7 @@
           <w:lang w:eastAsia="hu-HU"/>
         </w:rPr>
         <w:drawing>
-          <wp:inline distT="0" distB="0" distL="0" distR="0" wp14:anchorId="347AFF1D" wp14:editId="6D99C3CD">
+          <wp:inline distT="0" distB="0" distL="0" distR="0" wp14:anchorId="31FE156A" wp14:editId="7B8842AB">
             <wp:extent cx="3627120" cy="632460"/>
             <wp:effectExtent l="0" t="0" r="0" b="0"/>
             <wp:docPr id="20" name="Kép 20"/>
@@ -22272,7 +22316,6 @@
           <w:id w:val="-2109500795"/>
           <w:citation/>
         </w:sdtPr>
-        <w:sdtEndPr/>
         <w:sdtContent>
           <w:r>
             <w:fldChar w:fldCharType="begin"/>
@@ -22469,7 +22512,7 @@
           <w:lang w:eastAsia="hu-HU"/>
         </w:rPr>
         <w:drawing>
-          <wp:inline distT="0" distB="0" distL="0" distR="0" wp14:anchorId="5839C8EB" wp14:editId="3BDDD1DD">
+          <wp:inline distT="0" distB="0" distL="0" distR="0" wp14:anchorId="35729F0B" wp14:editId="094C4BD5">
             <wp:extent cx="6438900" cy="3627120"/>
             <wp:effectExtent l="0" t="0" r="0" b="11430"/>
             <wp:docPr id="18" name="Diagram 18"/>
@@ -22537,7 +22580,7 @@
           <w:lang w:eastAsia="hu-HU"/>
         </w:rPr>
         <w:drawing>
-          <wp:inline distT="0" distB="0" distL="0" distR="0" wp14:anchorId="47C8D3BE" wp14:editId="7E6FEC4C">
+          <wp:inline distT="0" distB="0" distL="0" distR="0" wp14:anchorId="4F05CDE5" wp14:editId="2CB8A7C7">
             <wp:extent cx="5753100" cy="5935980"/>
             <wp:effectExtent l="0" t="0" r="0" b="7620"/>
             <wp:docPr id="23" name="Diagram 23"/>
@@ -22592,7 +22635,7 @@
           <w:lang w:eastAsia="hu-HU"/>
         </w:rPr>
         <w:drawing>
-          <wp:inline distT="0" distB="0" distL="0" distR="0" wp14:anchorId="26C91C5E" wp14:editId="0C520643">
+          <wp:inline distT="0" distB="0" distL="0" distR="0" wp14:anchorId="4309521D" wp14:editId="579FEDB0">
             <wp:extent cx="4572000" cy="2743200"/>
             <wp:effectExtent l="0" t="0" r="0" b="0"/>
             <wp:docPr id="31" name="Diagram 31"/>
@@ -22677,7 +22720,7 @@
         </w:rPr>
         <w:lastRenderedPageBreak/>
         <w:drawing>
-          <wp:inline distT="0" distB="0" distL="0" distR="0" wp14:anchorId="41C6F016" wp14:editId="07F55B3B">
+          <wp:inline distT="0" distB="0" distL="0" distR="0" wp14:anchorId="2D6E59E5" wp14:editId="7D7B81AD">
             <wp:extent cx="5520000" cy="3312000"/>
             <wp:effectExtent l="0" t="0" r="5080" b="3175"/>
             <wp:docPr id="35" name="Diagram 35"/>
@@ -22702,7 +22745,7 @@
           <w:lang w:eastAsia="hu-HU"/>
         </w:rPr>
         <w:drawing>
-          <wp:inline distT="0" distB="0" distL="0" distR="0" wp14:anchorId="6AB994BD" wp14:editId="6C8BFA3D">
+          <wp:inline distT="0" distB="0" distL="0" distR="0" wp14:anchorId="062AC1BD" wp14:editId="315714C0">
             <wp:extent cx="5518800" cy="3312000"/>
             <wp:effectExtent l="0" t="0" r="5715" b="3175"/>
             <wp:docPr id="36" name="Diagram 36"/>
@@ -22728,7 +22771,7 @@
         </w:rPr>
         <w:lastRenderedPageBreak/>
         <w:drawing>
-          <wp:inline distT="0" distB="0" distL="0" distR="0" wp14:anchorId="510BDF5C" wp14:editId="4F84A729">
+          <wp:inline distT="0" distB="0" distL="0" distR="0" wp14:anchorId="74C3E037" wp14:editId="197D8F5A">
             <wp:extent cx="5520000" cy="3312000"/>
             <wp:effectExtent l="0" t="0" r="5080" b="3175"/>
             <wp:docPr id="37" name="Diagram 37"/>
@@ -22775,7 +22818,7 @@
           <w:lang w:eastAsia="hu-HU"/>
         </w:rPr>
         <w:drawing>
-          <wp:inline distT="0" distB="0" distL="0" distR="0" wp14:anchorId="2F0DA876" wp14:editId="3A04852B">
+          <wp:inline distT="0" distB="0" distL="0" distR="0" wp14:anchorId="00F11C6F" wp14:editId="3CDC6C4C">
             <wp:extent cx="5520000" cy="3312000"/>
             <wp:effectExtent l="0" t="0" r="5080" b="3175"/>
             <wp:docPr id="38" name="Diagram 38"/>
@@ -22860,7 +22903,7 @@
         </w:rPr>
         <w:lastRenderedPageBreak/>
         <w:drawing>
-          <wp:inline distT="0" distB="0" distL="0" distR="0" wp14:anchorId="5A759557" wp14:editId="6BEF18D3">
+          <wp:inline distT="0" distB="0" distL="0" distR="0" wp14:anchorId="6F336C42" wp14:editId="22CD24AD">
             <wp:extent cx="6059805" cy="6294120"/>
             <wp:effectExtent l="0" t="0" r="17145" b="11430"/>
             <wp:docPr id="39" name="Diagram 39"/>
@@ -22938,7 +22981,7 @@
         </w:rPr>
         <w:lastRenderedPageBreak/>
         <w:drawing>
-          <wp:inline distT="0" distB="0" distL="0" distR="0" wp14:anchorId="4E9837E9" wp14:editId="40A5B6CB">
+          <wp:inline distT="0" distB="0" distL="0" distR="0" wp14:anchorId="3304CEB3" wp14:editId="5A7A784D">
             <wp:extent cx="4572000" cy="2743200"/>
             <wp:effectExtent l="0" t="0" r="0" b="0"/>
             <wp:docPr id="40" name="Diagram 40"/>
@@ -23040,7 +23083,7 @@
           <w:lang w:eastAsia="hu-HU"/>
         </w:rPr>
         <w:drawing>
-          <wp:inline distT="0" distB="0" distL="0" distR="0" wp14:anchorId="306258B9" wp14:editId="47F275EB">
+          <wp:inline distT="0" distB="0" distL="0" distR="0" wp14:anchorId="2766028F" wp14:editId="0F7CE099">
             <wp:extent cx="4572000" cy="2743200"/>
             <wp:effectExtent l="0" t="0" r="0" b="0"/>
             <wp:docPr id="42" name="Diagram 42"/>
@@ -23064,7 +23107,7 @@
         </w:rPr>
         <w:lastRenderedPageBreak/>
         <w:drawing>
-          <wp:inline distT="0" distB="0" distL="0" distR="0" wp14:anchorId="3BA28180" wp14:editId="644EF020">
+          <wp:inline distT="0" distB="0" distL="0" distR="0" wp14:anchorId="44C10D59" wp14:editId="3D29D8EA">
             <wp:extent cx="4572000" cy="2743200"/>
             <wp:effectExtent l="0" t="0" r="0" b="0"/>
             <wp:docPr id="44" name="Diagram 44"/>
@@ -23087,7 +23130,7 @@
           <w:lang w:eastAsia="hu-HU"/>
         </w:rPr>
         <w:drawing>
-          <wp:inline distT="0" distB="0" distL="0" distR="0" wp14:anchorId="435EF9A8" wp14:editId="2D9C6970">
+          <wp:inline distT="0" distB="0" distL="0" distR="0" wp14:anchorId="09734AB9" wp14:editId="27065A26">
             <wp:extent cx="4572000" cy="2743200"/>
             <wp:effectExtent l="0" t="0" r="0" b="0"/>
             <wp:docPr id="43" name="Diagram 43"/>
@@ -23122,7 +23165,7 @@
         </w:rPr>
         <w:lastRenderedPageBreak/>
         <w:drawing>
-          <wp:inline distT="0" distB="0" distL="0" distR="0" wp14:anchorId="6485CB7F" wp14:editId="7BDCB0DB">
+          <wp:inline distT="0" distB="0" distL="0" distR="0" wp14:anchorId="39BD2D76" wp14:editId="2985D08D">
             <wp:extent cx="4572000" cy="2743200"/>
             <wp:effectExtent l="0" t="0" r="0" b="0"/>
             <wp:docPr id="45" name="Diagram 45"/>
@@ -23153,7 +23196,7 @@
           <w:lang w:eastAsia="hu-HU"/>
         </w:rPr>
         <w:drawing>
-          <wp:inline distT="0" distB="0" distL="0" distR="0" wp14:anchorId="5C79CD13" wp14:editId="47BD3422">
+          <wp:inline distT="0" distB="0" distL="0" distR="0" wp14:anchorId="0D9E6C0B" wp14:editId="11A3AC07">
             <wp:extent cx="4572000" cy="2743200"/>
             <wp:effectExtent l="0" t="0" r="0" b="0"/>
             <wp:docPr id="46" name="Diagram 46"/>
@@ -23230,7 +23273,7 @@
           <w:lang w:eastAsia="hu-HU"/>
         </w:rPr>
         <w:drawing>
-          <wp:inline distT="0" distB="0" distL="0" distR="0" wp14:anchorId="4085DB36" wp14:editId="6A377ECE">
+          <wp:inline distT="0" distB="0" distL="0" distR="0" wp14:anchorId="4F0B4DB4" wp14:editId="7FB0BEF7">
             <wp:extent cx="4572000" cy="2743200"/>
             <wp:effectExtent l="0" t="0" r="0" b="0"/>
             <wp:docPr id="10" name="Diagram 10"/>
@@ -23262,7 +23305,7 @@
       <w:pPr>
         <w:pStyle w:val="Cmsor1"/>
       </w:pPr>
-      <w:bookmarkStart w:id="86" w:name="_Toc12898331"/>
+      <w:bookmarkStart w:id="86" w:name="_Toc12910012"/>
       <w:r>
         <w:t>Következtetések és tapasztalatok</w:t>
       </w:r>
@@ -23443,7 +23486,7 @@
       <w:pPr>
         <w:pStyle w:val="Cmsor1"/>
       </w:pPr>
-      <w:bookmarkStart w:id="87" w:name="_Toc12898332"/>
+      <w:bookmarkStart w:id="87" w:name="_Toc12910013"/>
       <w:r>
         <w:t>Továbbfejlesztési lehetőségek</w:t>
       </w:r>
@@ -23517,7 +23560,7 @@
         <w:t xml:space="preserve"> lenne megvizsgálni azt is, hogy a Selenium Grid, mellyel párhuzamosítani lehet a tesztek futását, hogyan hat az eredményekre, az egyes böngészőket is figyelembe véve.</w:t>
       </w:r>
     </w:p>
-    <w:bookmarkStart w:id="88" w:name="_Toc12898333" w:displacedByCustomXml="next"/>
+    <w:bookmarkStart w:id="88" w:name="_Toc12910014" w:displacedByCustomXml="next"/>
     <w:sdt>
       <w:sdtPr>
         <w:rPr>
@@ -24266,7 +24309,7 @@
           <w:fldChar w:fldCharType="separate"/>
         </w:r>
         <w:r>
-          <w:t>3</w:t>
+          <w:t>9</w:t>
         </w:r>
         <w:r>
           <w:fldChar w:fldCharType="end"/>
@@ -45963,7 +46006,7 @@
 </file>
 
 <file path=customXml/itemProps1.xml><?xml version="1.0" encoding="utf-8"?>
-<ds:datastoreItem xmlns:ds="http://schemas.openxmlformats.org/officeDocument/2006/customXml" ds:itemID="{F6BB3224-FBFA-4C8A-9995-8E925C18FFF9}">
+<ds:datastoreItem xmlns:ds="http://schemas.openxmlformats.org/officeDocument/2006/customXml" ds:itemID="{0EF47B38-976C-4639-AEEC-07FB748A8E0C}">
   <ds:schemaRefs>
     <ds:schemaRef ds:uri="http://schemas.openxmlformats.org/officeDocument/2006/bibliography"/>
   </ds:schemaRefs>

</xml_diff>